<commit_message>
Added the Azure Database Migration Service sync content
</commit_message>
<xml_diff>
--- a/oracle-to-postgresql-migration-guide.docx
+++ b/oracle-to-postgresql-migration-guide.docx
@@ -4379,6 +4379,9 @@
       <w:r>
         <w:t>wnership is very attractive.</w:t>
       </w:r>
+      <w:r>
+        <w:t xml:space="preserve">  There is no a la carte model licensing necessary.  All of the features are available for one price.</w:t>
+      </w:r>
     </w:p>
     <w:p>
       <w:pPr>
@@ -5287,7 +5290,13 @@
       <w:bookmarkStart w:id="7" w:name="_Toc37177932"/>
       <w:r>
         <w:lastRenderedPageBreak/>
-        <w:t>Tour of the application</w:t>
+        <w:t xml:space="preserve">Tour of the </w:t>
+      </w:r>
+      <w:r>
+        <w:t xml:space="preserve">sample </w:t>
+      </w:r>
+      <w:r>
+        <w:t>application</w:t>
       </w:r>
       <w:bookmarkEnd w:id="7"/>
     </w:p>
@@ -6233,7 +6242,13 @@
         </w:numPr>
       </w:pPr>
       <w:r>
-        <w:t>Little to no code changes.  Migration works without issues.</w:t>
+        <w:t xml:space="preserve">Little to no code changes.  Migration works </w:t>
+      </w:r>
+      <w:r>
+        <w:t>with small conversion</w:t>
+      </w:r>
+      <w:r>
+        <w:t xml:space="preserve"> issues.</w:t>
       </w:r>
     </w:p>
     <w:p>
@@ -6638,7 +6653,10 @@
         <w:t xml:space="preserve"> and there will be a question about the migration choice.  </w:t>
       </w:r>
       <w:r>
-        <w:t>Your goal should be better performance</w:t>
+        <w:t>The</w:t>
+      </w:r>
+      <w:r>
+        <w:t xml:space="preserve"> goal should be better performance</w:t>
       </w:r>
       <w:r>
         <w:t xml:space="preserve"> after</w:t>
@@ -6679,10 +6697,22 @@
         <w:t>How do we achieve acceptable database performance?  One of the first steps is to m</w:t>
       </w:r>
       <w:r>
-        <w:t>easure your current environment performance</w:t>
-      </w:r>
-      <w:r>
-        <w:t xml:space="preserve"> in a way it can be repeated in the new environment</w:t>
+        <w:t xml:space="preserve">easure </w:t>
+      </w:r>
+      <w:r>
+        <w:t>the</w:t>
+      </w:r>
+      <w:r>
+        <w:t xml:space="preserve"> current environment performance</w:t>
+      </w:r>
+      <w:r>
+        <w:t xml:space="preserve"> in a way </w:t>
+      </w:r>
+      <w:r>
+        <w:t>the test</w:t>
+      </w:r>
+      <w:r>
+        <w:t xml:space="preserve"> can be repeated in the new environment</w:t>
       </w:r>
       <w:r>
         <w:t>.</w:t>
@@ -6939,7 +6969,16 @@
         <w:t xml:space="preserve">performance metrics.  </w:t>
       </w:r>
       <w:r>
-        <w:t xml:space="preserve">Make sure your tests are significant and take several minutes or hours to complete in order to get </w:t>
+        <w:t>The</w:t>
+      </w:r>
+      <w:r>
+        <w:t xml:space="preserve"> tests </w:t>
+      </w:r>
+      <w:r>
+        <w:t xml:space="preserve">must be </w:t>
+      </w:r>
+      <w:r>
+        <w:t xml:space="preserve">significant and take several minutes or hours to complete in order to get </w:t>
       </w:r>
       <w:r>
         <w:t xml:space="preserve">reproducible </w:t>
@@ -6989,10 +7028,10 @@
     </w:p>
     <w:p>
       <w:r>
-        <w:t xml:space="preserve">Your </w:t>
-      </w:r>
-      <w:r>
-        <w:t xml:space="preserve">testing </w:t>
+        <w:t>T</w:t>
+      </w:r>
+      <w:r>
+        <w:t xml:space="preserve">esting </w:t>
       </w:r>
       <w:r>
         <w:t>results may</w:t>
@@ -7207,7 +7246,19 @@
         <w:t xml:space="preserve"> </w:t>
       </w:r>
       <w:r>
-        <w:t>Oracle database to Azure Database for PostgreSQL.  Your choice will depend on your timeline</w:t>
+        <w:t xml:space="preserve">Oracle database to Azure Database for PostgreSQL.  </w:t>
+      </w:r>
+      <w:r>
+        <w:t>The option</w:t>
+      </w:r>
+      <w:r>
+        <w:t xml:space="preserve"> will depend on </w:t>
+      </w:r>
+      <w:r>
+        <w:t>the</w:t>
+      </w:r>
+      <w:r>
+        <w:t xml:space="preserve"> timeline</w:t>
       </w:r>
       <w:r>
         <w:t xml:space="preserve">, budget, and </w:t>
@@ -7729,7 +7780,13 @@
     </w:p>
     <w:p>
       <w:r>
-        <w:t>The migration server needs access to the Oracle and the Azure PostgreSQL instances.  Depending on your project timelines, you may need to increase your throughput between the source environment and the Azure PostgreSQL network.</w:t>
+        <w:t xml:space="preserve">The migration server needs access to the Oracle and the Azure PostgreSQL instances.  Depending on </w:t>
+      </w:r>
+      <w:r>
+        <w:t>the</w:t>
+      </w:r>
+      <w:r>
+        <w:t xml:space="preserve"> project timelines, you may need to increase your throughput between the source environment and the Azure PostgreSQL network.</w:t>
       </w:r>
       <w:r>
         <w:t xml:space="preserve">  Consider the options below.</w:t>
@@ -8045,7 +8102,13 @@
         <w:t xml:space="preserve"> to administrate and query the PostgreSQL database</w:t>
       </w:r>
       <w:r>
-        <w:t xml:space="preserve">.  You can download the utility from </w:t>
+        <w:t xml:space="preserve">.  </w:t>
+      </w:r>
+      <w:r>
+        <w:t>The utility can be downloaded</w:t>
+      </w:r>
+      <w:r>
+        <w:t xml:space="preserve"> from </w:t>
       </w:r>
       <w:hyperlink r:id="rId57" w:history="1">
         <w:r>
@@ -8640,10 +8703,22 @@
         <w:ind w:left="0"/>
       </w:pPr>
       <w:r>
-        <w:t>Also,</w:t>
-      </w:r>
-      <w:r>
-        <w:t xml:space="preserve"> you need to check for invalid objects.  The Data</w:t>
+        <w:t>One of the important steps before migration, is</w:t>
+      </w:r>
+      <w:r>
+        <w:t xml:space="preserve"> check</w:t>
+      </w:r>
+      <w:r>
+        <w:t>ing</w:t>
+      </w:r>
+      <w:r>
+        <w:t xml:space="preserve"> for invalid </w:t>
+      </w:r>
+      <w:r>
+        <w:t xml:space="preserve">database </w:t>
+      </w:r>
+      <w:r>
+        <w:t>objects.  The Data</w:t>
       </w:r>
       <w:r>
         <w:t xml:space="preserve"> M</w:t>
@@ -8703,7 +8778,13 @@
         <w:t>.</w:t>
       </w:r>
       <w:r>
-        <w:t xml:space="preserve">  Otherwise, when it comes time for application testing, you may have unexpected results.  </w:t>
+        <w:t xml:space="preserve">  Otherwise, when it comes time for application testing, unexpected results</w:t>
+      </w:r>
+      <w:r>
+        <w:t xml:space="preserve"> may occur</w:t>
+      </w:r>
+      <w:r>
+        <w:t xml:space="preserve">.  </w:t>
       </w:r>
       <w:r>
         <w:t>Also, a</w:t>
@@ -9094,16 +9175,16 @@
         <w:t xml:space="preserve">Do you have legal requirements to hold this data?  </w:t>
       </w:r>
       <w:r>
-        <w:t>Depending on the data, y</w:t>
-      </w:r>
-      <w:r>
-        <w:t>ou will want to get sign off</w:t>
+        <w:t xml:space="preserve">Depending on the data, </w:t>
+      </w:r>
+      <w:r>
+        <w:t>sign off</w:t>
       </w:r>
       <w:r>
         <w:t xml:space="preserve"> from</w:t>
       </w:r>
       <w:r>
-        <w:t xml:space="preserve"> your </w:t>
+        <w:t xml:space="preserve"> </w:t>
       </w:r>
       <w:r>
         <w:t xml:space="preserve">management and </w:t>
@@ -9115,7 +9196,13 @@
         <w:t>records management</w:t>
       </w:r>
       <w:r>
-        <w:t xml:space="preserve"> team before implementing changes.</w:t>
+        <w:t xml:space="preserve"> team </w:t>
+      </w:r>
+      <w:r>
+        <w:t xml:space="preserve">will be required </w:t>
+      </w:r>
+      <w:r>
+        <w:t>before implementing changes.</w:t>
       </w:r>
       <w:r>
         <w:br w:type="page"/>
@@ -9211,7 +9298,19 @@
         <w:t xml:space="preserve">  </w:t>
       </w:r>
       <w:r>
-        <w:t xml:space="preserve">For example, if a team member changes a flag in the conf file that filters out the export to one schema, you are going to want to see those changes.  </w:t>
+        <w:t xml:space="preserve">For example, if a team member changes a flag in the conf file that filters export </w:t>
+      </w:r>
+      <w:r>
+        <w:t xml:space="preserve">data </w:t>
+      </w:r>
+      <w:r>
+        <w:t xml:space="preserve">to one schema, </w:t>
+      </w:r>
+      <w:r>
+        <w:t>that change may need to be reviewed</w:t>
+      </w:r>
+      <w:r>
+        <w:t xml:space="preserve">.  </w:t>
       </w:r>
       <w:r>
         <w:t>Steps to separate out your scripts will be described in subsequent sections.</w:t>
@@ -10255,13 +10354,34 @@
         <w:ind w:left="0"/>
       </w:pPr>
       <w:r>
-        <w:t xml:space="preserve">If you have a lot of data, the indexes and constraints should be applied once the tables have been created and the data has </w:t>
+        <w:t xml:space="preserve">When migrating </w:t>
+      </w:r>
+      <w:r>
+        <w:t xml:space="preserve">a </w:t>
+      </w:r>
+      <w:r>
+        <w:t>large database</w:t>
+      </w:r>
+      <w:r>
+        <w:t xml:space="preserve">, the indexes and constraints should be applied once the tables have been created and the data has </w:t>
       </w:r>
       <w:r>
         <w:t xml:space="preserve">been </w:t>
       </w:r>
       <w:r>
-        <w:t>imported.  You will have much better data import performance.</w:t>
+        <w:t xml:space="preserve">imported.  </w:t>
+      </w:r>
+      <w:r>
+        <w:t xml:space="preserve">The </w:t>
+      </w:r>
+      <w:r>
+        <w:t>import performance</w:t>
+      </w:r>
+      <w:r>
+        <w:t xml:space="preserve"> will be significantly better compared to a database with all of the indexes and constraints applied</w:t>
+      </w:r>
+      <w:r>
+        <w:t>.</w:t>
       </w:r>
     </w:p>
     <w:p>
@@ -10290,10 +10410,28 @@
         <w:t xml:space="preserve"> </w:t>
       </w:r>
       <w:r>
-        <w:t xml:space="preserve"> If your previous naming convention makes use of upper case names for objects, consider adopting a new appreciation for lower case named objects.</w:t>
-      </w:r>
-      <w:r>
-        <w:t xml:space="preserve">  Otherwise, you will need to reference tables and columns with upper case letters with quotes.  The quotes workaround can lead to possible coding error</w:t>
+        <w:t xml:space="preserve"> If previous naming convention</w:t>
+      </w:r>
+      <w:r>
+        <w:t>s</w:t>
+      </w:r>
+      <w:r>
+        <w:t xml:space="preserve"> makes use of upper case names for objects, consider adopting a new appreciation for lower case named objects.</w:t>
+      </w:r>
+      <w:r>
+        <w:t xml:space="preserve">  Otherwise, reference</w:t>
+      </w:r>
+      <w:r>
+        <w:t>d</w:t>
+      </w:r>
+      <w:r>
+        <w:t xml:space="preserve"> tables and columns with upper case letters </w:t>
+      </w:r>
+      <w:r>
+        <w:t>will require</w:t>
+      </w:r>
+      <w:r>
+        <w:t xml:space="preserve"> quotes.  The quotes workaround can lead to possible coding error</w:t>
       </w:r>
       <w:r>
         <w:t>s</w:t>
@@ -10820,7 +10958,13 @@
         <w:t xml:space="preserve"> the </w:t>
       </w:r>
       <w:r>
-        <w:t>helpful Bash shell scripts.</w:t>
+        <w:t>helpful Bash shell scripts</w:t>
+      </w:r>
+      <w:r>
+        <w:t xml:space="preserve"> to export the objects into separate files</w:t>
+      </w:r>
+      <w:r>
+        <w:t>.</w:t>
       </w:r>
     </w:p>
     <w:p>
@@ -11121,22 +11265,34 @@
         <w:t>t</w:t>
       </w:r>
       <w:r>
-        <w:t xml:space="preserve"> objects makes sense.</w:t>
-      </w:r>
-      <w:r>
-        <w:t xml:space="preserve">  Do I need a bigint </w:t>
+        <w:t xml:space="preserve"> objects makes sense</w:t>
+      </w:r>
+      <w:r>
+        <w:t xml:space="preserve"> for storage and performance reasons</w:t>
+      </w:r>
+      <w:r>
+        <w:t>.</w:t>
+      </w:r>
+      <w:r>
+        <w:t xml:space="preserve">  Do I need a bigint or </w:t>
+      </w:r>
+      <w:r>
+        <w:t xml:space="preserve">is </w:t>
+      </w:r>
+      <w:r>
+        <w:t xml:space="preserve">the </w:t>
+      </w:r>
+      <w:r>
+        <w:t xml:space="preserve">int </w:t>
       </w:r>
       <w:r>
         <w:t xml:space="preserve">data type </w:t>
       </w:r>
       <w:r>
-        <w:t xml:space="preserve">or </w:t>
-      </w:r>
-      <w:r>
-        <w:t xml:space="preserve">is </w:t>
-      </w:r>
-      <w:r>
-        <w:t>int good enough?</w:t>
+        <w:t>sufficient</w:t>
+      </w:r>
+      <w:r>
+        <w:t>?</w:t>
       </w:r>
     </w:p>
     <w:p>
@@ -11324,6 +11480,64 @@
     </w:p>
     <w:p/>
     <w:p>
+      <w:r>
+        <w:t>This document only covers some of the basic commands.  T</w:t>
+      </w:r>
+      <w:r>
+        <w:t xml:space="preserve">he </w:t>
+      </w:r>
+      <w:r>
+        <w:t xml:space="preserve">ora2ph </w:t>
+      </w:r>
+      <w:r>
+        <w:t>help command</w:t>
+      </w:r>
+      <w:r>
+        <w:t xml:space="preserve"> will show you all of the features and their descriptions</w:t>
+      </w:r>
+      <w:r>
+        <w:t>.</w:t>
+      </w:r>
+    </w:p>
+    <w:p>
+      <w:pPr>
+        <w:rPr>
+          <w:rFonts w:ascii="Lucida Console" w:hAnsi="Lucida Console"/>
+        </w:rPr>
+      </w:pPr>
+      <w:r>
+        <w:rPr>
+          <w:rFonts w:ascii="Lucida Console" w:hAnsi="Lucida Console"/>
+        </w:rPr>
+        <w:t>o</w:t>
+      </w:r>
+      <w:r>
+        <w:rPr>
+          <w:rFonts w:ascii="Lucida Console" w:hAnsi="Lucida Console"/>
+        </w:rPr>
+        <w:t xml:space="preserve">ra2og </w:t>
+      </w:r>
+      <w:r>
+        <w:rPr>
+          <w:rFonts w:ascii="Lucida Console" w:hAnsi="Lucida Console"/>
+        </w:rPr>
+        <w:t>--</w:t>
+      </w:r>
+      <w:r>
+        <w:rPr>
+          <w:rFonts w:ascii="Lucida Console" w:hAnsi="Lucida Console"/>
+        </w:rPr>
+        <w:t>help</w:t>
+      </w:r>
+    </w:p>
+    <w:p>
+      <w:pPr>
+        <w:rPr>
+          <w:rFonts w:cstheme="minorHAnsi"/>
+        </w:rPr>
+      </w:pPr>
+    </w:p>
+    <w:p>
       <w:pPr>
         <w:pStyle w:val="Heading3"/>
       </w:pPr>
@@ -11397,6 +11611,7 @@
         <w:rPr>
           <w:noProof/>
         </w:rPr>
+        <w:lastRenderedPageBreak/>
         <w:drawing>
           <wp:inline distT="0" distB="0" distL="0" distR="0" wp14:anchorId="71C29EA7" wp14:editId="6E7E898A">
             <wp:extent cx="5943600" cy="300990"/>
@@ -11453,7 +11668,6 @@
         <w:rPr>
           <w:noProof/>
         </w:rPr>
-        <w:lastRenderedPageBreak/>
         <w:drawing>
           <wp:inline distT="0" distB="0" distL="0" distR="0" wp14:anchorId="61007DAC" wp14:editId="4813E003">
             <wp:extent cx="3561375" cy="3308350"/>
@@ -11498,7 +11712,13 @@
     </w:p>
     <w:p>
       <w:r>
-        <w:t>This is a contrived example.  You could write the SQL to not use nesting, etc.</w:t>
+        <w:t xml:space="preserve">This is a contrived example.  </w:t>
+      </w:r>
+      <w:r>
+        <w:t xml:space="preserve">The SQL statement could have been written without </w:t>
+      </w:r>
+      <w:r>
+        <w:t>nesting, etc.</w:t>
       </w:r>
       <w:r>
         <w:t xml:space="preserve">  Part of the </w:t>
@@ -12286,7 +12506,10 @@
         <w:t xml:space="preserve">works for </w:t>
       </w:r>
       <w:r>
-        <w:t>a different</w:t>
+        <w:t xml:space="preserve">a </w:t>
+      </w:r>
+      <w:r>
+        <w:t>specific</w:t>
       </w:r>
       <w:r>
         <w:t xml:space="preserve"> </w:t>
@@ -12311,6 +12534,9 @@
       </w:r>
       <w:r>
         <w:t>.</w:t>
+      </w:r>
+      <w:r>
+        <w:t xml:space="preserve">  Azure Database for PostgreSQL is built on the community edition.  The ora2pg utility does a good job of converting most of the syntax, but some  updates may be required.</w:t>
       </w:r>
     </w:p>
     <w:p>
@@ -12699,7 +12925,71 @@
         <w:t>phase.</w:t>
       </w:r>
     </w:p>
-    <w:p/>
+    <w:p>
+      <w:r>
+        <w:t>Other helpful extensions:</w:t>
+      </w:r>
+    </w:p>
+    <w:p>
+      <w:pPr>
+        <w:pStyle w:val="ListParagraph"/>
+        <w:numPr>
+          <w:ilvl w:val="0"/>
+          <w:numId w:val="25"/>
+        </w:numPr>
+      </w:pPr>
+      <w:r>
+        <w:t>hstore</w:t>
+      </w:r>
+    </w:p>
+    <w:p>
+      <w:pPr>
+        <w:pStyle w:val="ListParagraph"/>
+        <w:numPr>
+          <w:ilvl w:val="0"/>
+          <w:numId w:val="25"/>
+        </w:numPr>
+      </w:pPr>
+      <w:r>
+        <w:t>PostGIS</w:t>
+      </w:r>
+    </w:p>
+    <w:p>
+      <w:pPr>
+        <w:pStyle w:val="ListParagraph"/>
+        <w:numPr>
+          <w:ilvl w:val="0"/>
+          <w:numId w:val="25"/>
+        </w:numPr>
+      </w:pPr>
+      <w:r>
+        <w:t>Pg_partman</w:t>
+      </w:r>
+    </w:p>
+    <w:p>
+      <w:pPr>
+        <w:pStyle w:val="ListParagraph"/>
+        <w:numPr>
+          <w:ilvl w:val="0"/>
+          <w:numId w:val="25"/>
+        </w:numPr>
+      </w:pPr>
+      <w:r>
+        <w:t>Timescale</w:t>
+      </w:r>
+    </w:p>
+    <w:p>
+      <w:pPr>
+        <w:pStyle w:val="ListParagraph"/>
+        <w:numPr>
+          <w:ilvl w:val="0"/>
+          <w:numId w:val="25"/>
+        </w:numPr>
+      </w:pPr>
+      <w:r>
+        <w:t>Postgres FDW</w:t>
+      </w:r>
+    </w:p>
     <w:p>
       <w:pPr>
         <w:rPr>
@@ -13210,11 +13500,20 @@
           <w:bCs/>
         </w:rPr>
       </w:pPr>
-      <w:r>
+    </w:p>
+    <w:p>
+      <w:pPr>
         <w:rPr>
           <w:b/>
           <w:bCs/>
         </w:rPr>
+      </w:pPr>
+      <w:r>
+        <w:rPr>
+          <w:b/>
+          <w:bCs/>
+        </w:rPr>
+        <w:lastRenderedPageBreak/>
         <w:t>Additional resources</w:t>
       </w:r>
     </w:p>
@@ -13409,7 +13708,10 @@
     <w:p/>
     <w:p>
       <w:r>
-        <w:t xml:space="preserve">Your </w:t>
+        <w:t>The</w:t>
+      </w:r>
+      <w:r>
+        <w:t xml:space="preserve"> </w:t>
       </w:r>
       <w:r>
         <w:t xml:space="preserve">ora2pg </w:t>
@@ -16230,7 +16532,19 @@
         <w:t>get a performance boost compared to using the INSERT command.</w:t>
       </w:r>
       <w:r>
-        <w:t xml:space="preserve">  You should also set the PG_SCHEMA configuration.  Otherwise, the objects and data transferred will </w:t>
+        <w:t xml:space="preserve">  </w:t>
+      </w:r>
+      <w:r>
+        <w:t>The</w:t>
+      </w:r>
+      <w:r>
+        <w:t xml:space="preserve"> PG_SCHEMA </w:t>
+      </w:r>
+      <w:r>
+        <w:t>parameter should be set</w:t>
+      </w:r>
+      <w:r>
+        <w:t xml:space="preserve">.  Otherwise, the objects and data transferred will </w:t>
       </w:r>
       <w:r>
         <w:t>be created</w:t>
@@ -17125,12 +17439,9 @@
       <w:r>
         <w:t xml:space="preserve"> to synchronize the data between the two environments.</w:t>
       </w:r>
-    </w:p>
-    <w:p>
-      <w:pPr>
-        <w:pStyle w:val="ListParagraph"/>
-        <w:ind w:left="0"/>
-      </w:pPr>
+      <w:r>
+        <w:t xml:space="preserve">  </w:t>
+      </w:r>
     </w:p>
     <w:p>
       <w:pPr>
@@ -17207,14 +17518,17 @@
     </w:p>
     <w:p>
       <w:r>
+        <w:t xml:space="preserve">As inserts, updates, and deletes are applied to tracked source tables, entries that describe those changes are added to the log. The log serves as input to the capture process. </w:t>
+      </w:r>
+      <w:r>
+        <w:t>The capture process</w:t>
+      </w:r>
+      <w:r>
+        <w:t xml:space="preserve"> reads </w:t>
+      </w:r>
+      <w:r>
         <w:lastRenderedPageBreak/>
-        <w:t xml:space="preserve">As inserts, updates, and deletes are applied to tracked source tables, entries that describe those changes are added to the log. The log serves as input to the capture process. </w:t>
-      </w:r>
-      <w:r>
-        <w:t>The capture process</w:t>
-      </w:r>
-      <w:r>
-        <w:t xml:space="preserve"> reads the log and adds information about changes to the tracked table's associated change table.</w:t>
+        <w:t>the log and adds information about changes to the tracked table's associated change table.</w:t>
       </w:r>
       <w:r>
         <w:t xml:space="preserve">  Finally, at the appropriate interval, the ETL service will </w:t>
@@ -17255,6 +17569,45 @@
         <w:pStyle w:val="ListParagraph"/>
         <w:ind w:left="0"/>
       </w:pPr>
+    </w:p>
+    <w:p>
+      <w:pPr>
+        <w:pStyle w:val="ListParagraph"/>
+        <w:ind w:left="0"/>
+      </w:pPr>
+      <w:r>
+        <w:t xml:space="preserve">Another easy and effective solution </w:t>
+      </w:r>
+      <w:r>
+        <w:t xml:space="preserve">for data transfer </w:t>
+      </w:r>
+      <w:r>
+        <w:t xml:space="preserve">is </w:t>
+      </w:r>
+      <w:r>
+        <w:t>Azure Data</w:t>
+      </w:r>
+      <w:r>
+        <w:t>base</w:t>
+      </w:r>
+      <w:r>
+        <w:t xml:space="preserve"> Migration Services</w:t>
+      </w:r>
+      <w:r>
+        <w:t xml:space="preserve"> (DMS).  Azure DMS</w:t>
+      </w:r>
+      <w:r>
+        <w:t xml:space="preserve"> can also migrate the changed data as well between environments</w:t>
+      </w:r>
+      <w:r>
+        <w:t xml:space="preserve"> without the complexity of custom solution</w:t>
+      </w:r>
+      <w:r>
+        <w:t xml:space="preserve">.  </w:t>
+      </w:r>
+      <w:r>
+        <w:t>There is no need to set up an extra migration server for the data transfer.  Microsoft automates the VM setup and configuration.  The workflow screen provides an easy step by step migration process.</w:t>
+      </w:r>
     </w:p>
     <w:p>
       <w:pPr>
@@ -17271,16 +17624,52 @@
           <w:bCs/>
         </w:rPr>
       </w:pPr>
-    </w:p>
-    <w:p>
-      <w:pPr>
-        <w:pStyle w:val="ListParagraph"/>
-        <w:ind w:left="0"/>
+      <w:r>
         <w:rPr>
           <w:b/>
           <w:bCs/>
         </w:rPr>
-      </w:pPr>
+        <w:drawing>
+          <wp:inline distT="0" distB="0" distL="0" distR="0" wp14:anchorId="2DFE6ED1" wp14:editId="1E1955FF">
+            <wp:extent cx="2550373" cy="2275229"/>
+            <wp:effectExtent l="19050" t="19050" r="21590" b="10795"/>
+            <wp:docPr id="34" name="Picture 34"/>
+            <wp:cNvGraphicFramePr>
+              <a:graphicFrameLocks xmlns:a="http://schemas.openxmlformats.org/drawingml/2006/main" noChangeAspect="1"/>
+            </wp:cNvGraphicFramePr>
+            <a:graphic xmlns:a="http://schemas.openxmlformats.org/drawingml/2006/main">
+              <a:graphicData uri="http://schemas.openxmlformats.org/drawingml/2006/picture">
+                <pic:pic xmlns:pic="http://schemas.openxmlformats.org/drawingml/2006/picture">
+                  <pic:nvPicPr>
+                    <pic:cNvPr id="1" name=""/>
+                    <pic:cNvPicPr/>
+                  </pic:nvPicPr>
+                  <pic:blipFill>
+                    <a:blip r:embed="rId141"/>
+                    <a:stretch>
+                      <a:fillRect/>
+                    </a:stretch>
+                  </pic:blipFill>
+                  <pic:spPr>
+                    <a:xfrm>
+                      <a:off x="0" y="0"/>
+                      <a:ext cx="2600082" cy="2319575"/>
+                    </a:xfrm>
+                    <a:prstGeom prst="rect">
+                      <a:avLst/>
+                    </a:prstGeom>
+                    <a:ln>
+                      <a:solidFill>
+                        <a:schemeClr val="accent1"/>
+                      </a:solidFill>
+                    </a:ln>
+                  </pic:spPr>
+                </pic:pic>
+              </a:graphicData>
+            </a:graphic>
+          </wp:inline>
+        </w:drawing>
+      </w:r>
     </w:p>
     <w:p>
       <w:pPr>
@@ -17291,11 +17680,209 @@
           <w:bCs/>
         </w:rPr>
       </w:pPr>
-      <w:r>
+    </w:p>
+    <w:p>
+      <w:pPr>
+        <w:pStyle w:val="ListParagraph"/>
+        <w:ind w:left="0"/>
         <w:rPr>
           <w:b/>
           <w:bCs/>
         </w:rPr>
+      </w:pPr>
+    </w:p>
+    <w:p>
+      <w:r>
+        <w:br w:type="page"/>
+      </w:r>
+    </w:p>
+    <w:p>
+      <w:pPr>
+        <w:pStyle w:val="ListParagraph"/>
+        <w:ind w:left="0"/>
+      </w:pPr>
+      <w:r>
+        <w:lastRenderedPageBreak/>
+        <w:t>The workflow is very flexible.  Migration users can migrate tables in a phased approached.  They can choose which tables they need to migrate.</w:t>
+      </w:r>
+    </w:p>
+    <w:p>
+      <w:pPr>
+        <w:pStyle w:val="ListParagraph"/>
+        <w:ind w:left="0"/>
+      </w:pPr>
+    </w:p>
+    <w:p>
+      <w:pPr>
+        <w:pStyle w:val="ListParagraph"/>
+        <w:ind w:left="0"/>
+      </w:pPr>
+      <w:r>
+        <w:t xml:space="preserve"> </w:t>
+      </w:r>
+      <w:r>
+        <w:drawing>
+          <wp:inline distT="0" distB="0" distL="0" distR="0" wp14:anchorId="7C489660" wp14:editId="03A047BE">
+            <wp:extent cx="4715301" cy="2228181"/>
+            <wp:effectExtent l="19050" t="19050" r="9525" b="20320"/>
+            <wp:docPr id="79" name="Picture 79"/>
+            <wp:cNvGraphicFramePr>
+              <a:graphicFrameLocks xmlns:a="http://schemas.openxmlformats.org/drawingml/2006/main" noChangeAspect="1"/>
+            </wp:cNvGraphicFramePr>
+            <a:graphic xmlns:a="http://schemas.openxmlformats.org/drawingml/2006/main">
+              <a:graphicData uri="http://schemas.openxmlformats.org/drawingml/2006/picture">
+                <pic:pic xmlns:pic="http://schemas.openxmlformats.org/drawingml/2006/picture">
+                  <pic:nvPicPr>
+                    <pic:cNvPr id="1" name=""/>
+                    <pic:cNvPicPr/>
+                  </pic:nvPicPr>
+                  <pic:blipFill>
+                    <a:blip r:embed="rId142"/>
+                    <a:stretch>
+                      <a:fillRect/>
+                    </a:stretch>
+                  </pic:blipFill>
+                  <pic:spPr>
+                    <a:xfrm>
+                      <a:off x="0" y="0"/>
+                      <a:ext cx="4725212" cy="2232864"/>
+                    </a:xfrm>
+                    <a:prstGeom prst="rect">
+                      <a:avLst/>
+                    </a:prstGeom>
+                    <a:ln>
+                      <a:solidFill>
+                        <a:schemeClr val="accent1"/>
+                      </a:solidFill>
+                    </a:ln>
+                  </pic:spPr>
+                </pic:pic>
+              </a:graphicData>
+            </a:graphic>
+          </wp:inline>
+        </w:drawing>
+      </w:r>
+    </w:p>
+    <w:p>
+      <w:pPr>
+        <w:pStyle w:val="ListParagraph"/>
+        <w:ind w:left="0"/>
+      </w:pPr>
+    </w:p>
+    <w:p>
+      <w:pPr>
+        <w:pStyle w:val="ListParagraph"/>
+        <w:ind w:left="0"/>
+      </w:pPr>
+      <w:r>
+        <w:t xml:space="preserve">Again, the migration first step will be </w:t>
+      </w:r>
+      <w:r>
+        <w:t xml:space="preserve">to perform </w:t>
+      </w:r>
+      <w:r>
+        <w:t>the full load.  The bulk of the data will be transferred.  Once complete, the remaining incremental changes will need to be transferred.  Azure DMS can handle the full load as well as the incremental changes.</w:t>
+      </w:r>
+    </w:p>
+    <w:p>
+      <w:pPr>
+        <w:pStyle w:val="ListParagraph"/>
+        <w:ind w:left="0"/>
+        <w:rPr>
+          <w:b/>
+          <w:bCs/>
+        </w:rPr>
+      </w:pPr>
+    </w:p>
+    <w:p>
+      <w:pPr>
+        <w:pStyle w:val="ListParagraph"/>
+        <w:ind w:left="0"/>
+        <w:rPr>
+          <w:b/>
+          <w:bCs/>
+        </w:rPr>
+      </w:pPr>
+      <w:r>
+        <w:rPr>
+          <w:noProof/>
+        </w:rPr>
+        <w:drawing>
+          <wp:inline distT="0" distB="0" distL="0" distR="0" wp14:anchorId="4BF0A360" wp14:editId="52B52952">
+            <wp:extent cx="5105684" cy="2357015"/>
+            <wp:effectExtent l="19050" t="19050" r="19050" b="24765"/>
+            <wp:docPr id="80" name="Picture 80"/>
+            <wp:cNvGraphicFramePr>
+              <a:graphicFrameLocks xmlns:a="http://schemas.openxmlformats.org/drawingml/2006/main" noChangeAspect="1"/>
+            </wp:cNvGraphicFramePr>
+            <a:graphic xmlns:a="http://schemas.openxmlformats.org/drawingml/2006/main">
+              <a:graphicData uri="http://schemas.openxmlformats.org/drawingml/2006/picture">
+                <pic:pic xmlns:pic="http://schemas.openxmlformats.org/drawingml/2006/picture">
+                  <pic:nvPicPr>
+                    <pic:cNvPr id="1" name=""/>
+                    <pic:cNvPicPr/>
+                  </pic:nvPicPr>
+                  <pic:blipFill>
+                    <a:blip r:embed="rId143"/>
+                    <a:stretch>
+                      <a:fillRect/>
+                    </a:stretch>
+                  </pic:blipFill>
+                  <pic:spPr>
+                    <a:xfrm>
+                      <a:off x="0" y="0"/>
+                      <a:ext cx="5129073" cy="2367812"/>
+                    </a:xfrm>
+                    <a:prstGeom prst="rect">
+                      <a:avLst/>
+                    </a:prstGeom>
+                    <a:ln>
+                      <a:solidFill>
+                        <a:schemeClr val="accent1"/>
+                      </a:solidFill>
+                    </a:ln>
+                  </pic:spPr>
+                </pic:pic>
+              </a:graphicData>
+            </a:graphic>
+          </wp:inline>
+        </w:drawing>
+      </w:r>
+    </w:p>
+    <w:p>
+      <w:pPr>
+        <w:pStyle w:val="ListParagraph"/>
+        <w:ind w:left="0"/>
+        <w:rPr>
+          <w:b/>
+          <w:bCs/>
+        </w:rPr>
+      </w:pPr>
+    </w:p>
+    <w:p>
+      <w:pPr>
+        <w:pStyle w:val="ListParagraph"/>
+        <w:ind w:left="0"/>
+        <w:rPr>
+          <w:b/>
+          <w:bCs/>
+        </w:rPr>
+      </w:pPr>
+    </w:p>
+    <w:p>
+      <w:pPr>
+        <w:pStyle w:val="ListParagraph"/>
+        <w:ind w:left="0"/>
+        <w:rPr>
+          <w:b/>
+          <w:bCs/>
+        </w:rPr>
+      </w:pPr>
+      <w:r>
+        <w:rPr>
+          <w:b/>
+          <w:bCs/>
+        </w:rPr>
         <w:t>Additional resources</w:t>
       </w:r>
     </w:p>
@@ -17303,14 +17890,42 @@
       <w:pPr>
         <w:pStyle w:val="ListParagraph"/>
         <w:ind w:left="0"/>
+        <w:rPr>
+          <w:b/>
+          <w:bCs/>
+        </w:rPr>
       </w:pPr>
     </w:p>
     <w:p>
       <w:pPr>
         <w:pStyle w:val="ListParagraph"/>
         <w:ind w:left="0"/>
-      </w:pPr>
-      <w:hyperlink r:id="rId141" w:history="1">
+        <w:rPr>
+          <w:b/>
+          <w:bCs/>
+        </w:rPr>
+      </w:pPr>
+      <w:hyperlink r:id="rId144" w:history="1">
+        <w:r>
+          <w:rPr>
+            <w:rStyle w:val="Hyperlink"/>
+          </w:rPr>
+          <w:t>Azure Database Migration Guide</w:t>
+        </w:r>
+      </w:hyperlink>
+    </w:p>
+    <w:p>
+      <w:pPr>
+        <w:pStyle w:val="ListParagraph"/>
+        <w:ind w:left="0"/>
+      </w:pPr>
+    </w:p>
+    <w:p>
+      <w:pPr>
+        <w:pStyle w:val="ListParagraph"/>
+        <w:ind w:left="0"/>
+      </w:pPr>
+      <w:hyperlink r:id="rId145" w:history="1">
         <w:r>
           <w:rPr>
             <w:rStyle w:val="Hyperlink"/>
@@ -17330,7 +17945,7 @@
         <w:pStyle w:val="ListParagraph"/>
         <w:ind w:left="0"/>
       </w:pPr>
-      <w:hyperlink r:id="rId142" w:history="1">
+      <w:hyperlink r:id="rId146" w:history="1">
         <w:r>
           <w:rPr>
             <w:rStyle w:val="Hyperlink"/>
@@ -17358,7 +17973,7 @@
           <w:bCs/>
         </w:rPr>
       </w:pPr>
-      <w:hyperlink r:id="rId143" w:history="1">
+      <w:hyperlink r:id="rId147" w:history="1">
         <w:r>
           <w:rPr>
             <w:rStyle w:val="Hyperlink"/>
@@ -17386,7 +18001,7 @@
           <w:bCs/>
         </w:rPr>
       </w:pPr>
-      <w:hyperlink r:id="rId144" w:history="1">
+      <w:hyperlink r:id="rId148" w:history="1">
         <w:r>
           <w:rPr>
             <w:rStyle w:val="Hyperlink"/>
@@ -17466,7 +18081,7 @@
                     <pic:cNvPicPr/>
                   </pic:nvPicPr>
                   <pic:blipFill>
-                    <a:blip r:embed="rId145"/>
+                    <a:blip r:embed="rId149"/>
                     <a:stretch>
                       <a:fillRect/>
                     </a:stretch>
@@ -17526,7 +18141,13 @@
         <w:t xml:space="preserve"> lines of code into PostgreSQL, consider moving that logic to the application.  Application logic can be tested easily via unit tests.  The code can be broken down into smaller units of work making it easier to maintain and debug.</w:t>
       </w:r>
       <w:r>
-        <w:t xml:space="preserve">  Carefully weigh out the advantages of running the logic in the application layer vs at the database server.  Consider creating a technical spike to measure the actual execution performance.  Compare your test results to see if there is a </w:t>
+        <w:t xml:space="preserve">  Carefully weigh out the advantages of running the logic in the application layer vs at the database server.  Consider creating a technical spike to measure the actual execution performance.  Compare </w:t>
+      </w:r>
+      <w:r>
+        <w:t>the t</w:t>
+      </w:r>
+      <w:r>
+        <w:t xml:space="preserve">est results to see if there is a </w:t>
       </w:r>
       <w:r>
         <w:t xml:space="preserve">performance </w:t>
@@ -17575,7 +18196,7 @@
       <w:r>
         <w:t xml:space="preserve">Many architects are choosing to break apart their monolithic applications into smaller domain </w:t>
       </w:r>
-      <w:hyperlink r:id="rId146" w:history="1">
+      <w:hyperlink r:id="rId150" w:history="1">
         <w:r>
           <w:rPr>
             <w:rStyle w:val="Hyperlink"/>
@@ -17642,9 +18263,9 @@
             <o:lock v:ext="edit" aspectratio="t"/>
           </v:shapetype>
           <v:shape id="_x0000_i1025" type="#_x0000_t75" style="width:403.5pt;height:104.25pt" o:ole="">
-            <v:imagedata r:id="rId147" o:title=""/>
+            <v:imagedata r:id="rId151" o:title=""/>
           </v:shape>
-          <o:OLEObject Type="Embed" ProgID="Visio.Drawing.15" ShapeID="_x0000_i1025" DrawAspect="Content" ObjectID="_1648441388" r:id="rId148"/>
+          <o:OLEObject Type="Embed" ProgID="Visio.Drawing.15" ShapeID="_x0000_i1025" DrawAspect="Content" ObjectID="_1648486589" r:id="rId152"/>
         </w:object>
       </w:r>
     </w:p>
@@ -17744,7 +18365,7 @@
       <w:r>
         <w:t>.</w:t>
       </w:r>
-      <w:hyperlink r:id="rId149" w:history="1">
+      <w:hyperlink r:id="rId153" w:history="1">
         <w:r>
           <w:rPr>
             <w:rStyle w:val="Hyperlink"/>
@@ -17797,7 +18418,7 @@
       <w:r>
         <w:t>For any questions or suggestions about working with Azure Database for PostgreSQL, send an email to the Azure Database for PostgreSQL Team (</w:t>
       </w:r>
-      <w:hyperlink r:id="rId150" w:history="1">
+      <w:hyperlink r:id="rId154" w:history="1">
         <w:r>
           <w:rPr>
             <w:rStyle w:val="Hyperlink"/>
@@ -17825,7 +18446,7 @@
       <w:r>
         <w:t>To contact Azure Support or fix an issue with your account, </w:t>
       </w:r>
-      <w:hyperlink r:id="rId151" w:anchor="blade/Microsoft_Azure_Support/HelpAndSupportBlade" w:history="1">
+      <w:hyperlink r:id="rId155" w:anchor="blade/Microsoft_Azure_Support/HelpAndSupportBlade" w:history="1">
         <w:r>
           <w:rPr>
             <w:rStyle w:val="Hyperlink"/>
@@ -17848,7 +18469,7 @@
       <w:r>
         <w:t>To provide feedback or to request new features, create an entry via </w:t>
       </w:r>
-      <w:hyperlink r:id="rId152" w:history="1">
+      <w:hyperlink r:id="rId156" w:history="1">
         <w:r>
           <w:rPr>
             <w:rStyle w:val="Hyperlink"/>
@@ -17867,7 +18488,7 @@
       </w:pPr>
     </w:p>
     <w:sectPr>
-      <w:footerReference w:type="default" r:id="rId153"/>
+      <w:footerReference w:type="default" r:id="rId157"/>
       <w:pgSz w:w="12240" w:h="15840"/>
       <w:pgMar w:top="1440" w:right="1440" w:bottom="1440" w:left="1440" w:header="720" w:footer="720" w:gutter="0"/>
       <w:cols w:space="720"/>
@@ -20086,6 +20707,95 @@
     </w:lvl>
   </w:abstractNum>
   <w:abstractNum w:abstractNumId="19" w15:restartNumberingAfterBreak="0">
+    <w:nsid w:val="6E411124"/>
+    <w:multiLevelType w:val="hybridMultilevel"/>
+    <w:tmpl w:val="980A293E"/>
+    <w:lvl w:ilvl="0" w:tplc="0409000F">
+      <w:start w:val="1"/>
+      <w:numFmt w:val="decimal"/>
+      <w:lvlText w:val="%1."/>
+      <w:lvlJc w:val="left"/>
+      <w:pPr>
+        <w:ind w:left="720" w:hanging="360"/>
+      </w:pPr>
+      <w:rPr>
+        <w:rFonts w:hint="default"/>
+      </w:rPr>
+    </w:lvl>
+    <w:lvl w:ilvl="1" w:tplc="04090019" w:tentative="1">
+      <w:start w:val="1"/>
+      <w:numFmt w:val="lowerLetter"/>
+      <w:lvlText w:val="%2."/>
+      <w:lvlJc w:val="left"/>
+      <w:pPr>
+        <w:ind w:left="1440" w:hanging="360"/>
+      </w:pPr>
+    </w:lvl>
+    <w:lvl w:ilvl="2" w:tplc="0409001B" w:tentative="1">
+      <w:start w:val="1"/>
+      <w:numFmt w:val="lowerRoman"/>
+      <w:lvlText w:val="%3."/>
+      <w:lvlJc w:val="right"/>
+      <w:pPr>
+        <w:ind w:left="2160" w:hanging="180"/>
+      </w:pPr>
+    </w:lvl>
+    <w:lvl w:ilvl="3" w:tplc="0409000F" w:tentative="1">
+      <w:start w:val="1"/>
+      <w:numFmt w:val="decimal"/>
+      <w:lvlText w:val="%4."/>
+      <w:lvlJc w:val="left"/>
+      <w:pPr>
+        <w:ind w:left="2880" w:hanging="360"/>
+      </w:pPr>
+    </w:lvl>
+    <w:lvl w:ilvl="4" w:tplc="04090019" w:tentative="1">
+      <w:start w:val="1"/>
+      <w:numFmt w:val="lowerLetter"/>
+      <w:lvlText w:val="%5."/>
+      <w:lvlJc w:val="left"/>
+      <w:pPr>
+        <w:ind w:left="3600" w:hanging="360"/>
+      </w:pPr>
+    </w:lvl>
+    <w:lvl w:ilvl="5" w:tplc="0409001B" w:tentative="1">
+      <w:start w:val="1"/>
+      <w:numFmt w:val="lowerRoman"/>
+      <w:lvlText w:val="%6."/>
+      <w:lvlJc w:val="right"/>
+      <w:pPr>
+        <w:ind w:left="4320" w:hanging="180"/>
+      </w:pPr>
+    </w:lvl>
+    <w:lvl w:ilvl="6" w:tplc="0409000F" w:tentative="1">
+      <w:start w:val="1"/>
+      <w:numFmt w:val="decimal"/>
+      <w:lvlText w:val="%7."/>
+      <w:lvlJc w:val="left"/>
+      <w:pPr>
+        <w:ind w:left="5040" w:hanging="360"/>
+      </w:pPr>
+    </w:lvl>
+    <w:lvl w:ilvl="7" w:tplc="04090019" w:tentative="1">
+      <w:start w:val="1"/>
+      <w:numFmt w:val="lowerLetter"/>
+      <w:lvlText w:val="%8."/>
+      <w:lvlJc w:val="left"/>
+      <w:pPr>
+        <w:ind w:left="5760" w:hanging="360"/>
+      </w:pPr>
+    </w:lvl>
+    <w:lvl w:ilvl="8" w:tplc="0409001B" w:tentative="1">
+      <w:start w:val="1"/>
+      <w:numFmt w:val="lowerRoman"/>
+      <w:lvlText w:val="%9."/>
+      <w:lvlJc w:val="right"/>
+      <w:pPr>
+        <w:ind w:left="6480" w:hanging="180"/>
+      </w:pPr>
+    </w:lvl>
+  </w:abstractNum>
+  <w:abstractNum w:abstractNumId="20" w15:restartNumberingAfterBreak="0">
     <w:nsid w:val="727B3390"/>
     <w:multiLevelType w:val="hybridMultilevel"/>
     <w:tmpl w:val="C3B8DAD0"/>
@@ -20198,7 +20908,7 @@
       </w:rPr>
     </w:lvl>
   </w:abstractNum>
-  <w:abstractNum w:abstractNumId="20" w15:restartNumberingAfterBreak="0">
+  <w:abstractNum w:abstractNumId="21" w15:restartNumberingAfterBreak="0">
     <w:nsid w:val="74AA6512"/>
     <w:multiLevelType w:val="hybridMultilevel"/>
     <w:tmpl w:val="CC045814"/>
@@ -20287,7 +20997,7 @@
       </w:pPr>
     </w:lvl>
   </w:abstractNum>
-  <w:abstractNum w:abstractNumId="21" w15:restartNumberingAfterBreak="0">
+  <w:abstractNum w:abstractNumId="22" w15:restartNumberingAfterBreak="0">
     <w:nsid w:val="75482945"/>
     <w:multiLevelType w:val="hybridMultilevel"/>
     <w:tmpl w:val="06FA12DE"/>
@@ -20400,7 +21110,120 @@
       </w:rPr>
     </w:lvl>
   </w:abstractNum>
-  <w:abstractNum w:abstractNumId="22" w15:restartNumberingAfterBreak="0">
+  <w:abstractNum w:abstractNumId="23" w15:restartNumberingAfterBreak="0">
+    <w:nsid w:val="795804CA"/>
+    <w:multiLevelType w:val="hybridMultilevel"/>
+    <w:tmpl w:val="E1983250"/>
+    <w:lvl w:ilvl="0" w:tplc="04090001">
+      <w:start w:val="1"/>
+      <w:numFmt w:val="bullet"/>
+      <w:lvlText w:val=""/>
+      <w:lvlJc w:val="left"/>
+      <w:pPr>
+        <w:ind w:left="720" w:hanging="360"/>
+      </w:pPr>
+      <w:rPr>
+        <w:rFonts w:ascii="Symbol" w:hAnsi="Symbol" w:cs="Symbol" w:hint="default"/>
+      </w:rPr>
+    </w:lvl>
+    <w:lvl w:ilvl="1" w:tplc="04090003" w:tentative="1">
+      <w:start w:val="1"/>
+      <w:numFmt w:val="bullet"/>
+      <w:lvlText w:val="o"/>
+      <w:lvlJc w:val="left"/>
+      <w:pPr>
+        <w:ind w:left="1440" w:hanging="360"/>
+      </w:pPr>
+      <w:rPr>
+        <w:rFonts w:ascii="Courier New" w:hAnsi="Courier New" w:cs="Courier New" w:hint="default"/>
+      </w:rPr>
+    </w:lvl>
+    <w:lvl w:ilvl="2" w:tplc="04090005" w:tentative="1">
+      <w:start w:val="1"/>
+      <w:numFmt w:val="bullet"/>
+      <w:lvlText w:val=""/>
+      <w:lvlJc w:val="left"/>
+      <w:pPr>
+        <w:ind w:left="2160" w:hanging="360"/>
+      </w:pPr>
+      <w:rPr>
+        <w:rFonts w:ascii="Wingdings" w:hAnsi="Wingdings" w:cs="Wingdings" w:hint="default"/>
+      </w:rPr>
+    </w:lvl>
+    <w:lvl w:ilvl="3" w:tplc="04090001" w:tentative="1">
+      <w:start w:val="1"/>
+      <w:numFmt w:val="bullet"/>
+      <w:lvlText w:val=""/>
+      <w:lvlJc w:val="left"/>
+      <w:pPr>
+        <w:ind w:left="2880" w:hanging="360"/>
+      </w:pPr>
+      <w:rPr>
+        <w:rFonts w:ascii="Symbol" w:hAnsi="Symbol" w:cs="Symbol" w:hint="default"/>
+      </w:rPr>
+    </w:lvl>
+    <w:lvl w:ilvl="4" w:tplc="04090003" w:tentative="1">
+      <w:start w:val="1"/>
+      <w:numFmt w:val="bullet"/>
+      <w:lvlText w:val="o"/>
+      <w:lvlJc w:val="left"/>
+      <w:pPr>
+        <w:ind w:left="3600" w:hanging="360"/>
+      </w:pPr>
+      <w:rPr>
+        <w:rFonts w:ascii="Courier New" w:hAnsi="Courier New" w:cs="Courier New" w:hint="default"/>
+      </w:rPr>
+    </w:lvl>
+    <w:lvl w:ilvl="5" w:tplc="04090005" w:tentative="1">
+      <w:start w:val="1"/>
+      <w:numFmt w:val="bullet"/>
+      <w:lvlText w:val=""/>
+      <w:lvlJc w:val="left"/>
+      <w:pPr>
+        <w:ind w:left="4320" w:hanging="360"/>
+      </w:pPr>
+      <w:rPr>
+        <w:rFonts w:ascii="Wingdings" w:hAnsi="Wingdings" w:cs="Wingdings" w:hint="default"/>
+      </w:rPr>
+    </w:lvl>
+    <w:lvl w:ilvl="6" w:tplc="04090001" w:tentative="1">
+      <w:start w:val="1"/>
+      <w:numFmt w:val="bullet"/>
+      <w:lvlText w:val=""/>
+      <w:lvlJc w:val="left"/>
+      <w:pPr>
+        <w:ind w:left="5040" w:hanging="360"/>
+      </w:pPr>
+      <w:rPr>
+        <w:rFonts w:ascii="Symbol" w:hAnsi="Symbol" w:cs="Symbol" w:hint="default"/>
+      </w:rPr>
+    </w:lvl>
+    <w:lvl w:ilvl="7" w:tplc="04090003" w:tentative="1">
+      <w:start w:val="1"/>
+      <w:numFmt w:val="bullet"/>
+      <w:lvlText w:val="o"/>
+      <w:lvlJc w:val="left"/>
+      <w:pPr>
+        <w:ind w:left="5760" w:hanging="360"/>
+      </w:pPr>
+      <w:rPr>
+        <w:rFonts w:ascii="Courier New" w:hAnsi="Courier New" w:cs="Courier New" w:hint="default"/>
+      </w:rPr>
+    </w:lvl>
+    <w:lvl w:ilvl="8" w:tplc="04090005" w:tentative="1">
+      <w:start w:val="1"/>
+      <w:numFmt w:val="bullet"/>
+      <w:lvlText w:val=""/>
+      <w:lvlJc w:val="left"/>
+      <w:pPr>
+        <w:ind w:left="6480" w:hanging="360"/>
+      </w:pPr>
+      <w:rPr>
+        <w:rFonts w:ascii="Wingdings" w:hAnsi="Wingdings" w:cs="Wingdings" w:hint="default"/>
+      </w:rPr>
+    </w:lvl>
+  </w:abstractNum>
+  <w:abstractNum w:abstractNumId="24" w15:restartNumberingAfterBreak="0">
     <w:nsid w:val="7F391008"/>
     <w:multiLevelType w:val="hybridMultilevel"/>
     <w:tmpl w:val="2FA2E9B4"/>
@@ -20520,7 +21343,7 @@
     <w:abstractNumId w:val="8"/>
   </w:num>
   <w:num w:numId="11">
-    <w:abstractNumId w:val="20"/>
+    <w:abstractNumId w:val="21"/>
   </w:num>
   <w:num w:numId="12">
     <w:abstractNumId w:val="14"/>
@@ -20544,19 +21367,25 @@
     <w:abstractNumId w:val="2"/>
   </w:num>
   <w:num w:numId="19">
-    <w:abstractNumId w:val="21"/>
+    <w:abstractNumId w:val="22"/>
   </w:num>
   <w:num w:numId="20">
-    <w:abstractNumId w:val="22"/>
+    <w:abstractNumId w:val="24"/>
   </w:num>
   <w:num w:numId="21">
-    <w:abstractNumId w:val="19"/>
+    <w:abstractNumId w:val="20"/>
   </w:num>
   <w:num w:numId="22">
     <w:abstractNumId w:val="9"/>
   </w:num>
   <w:num w:numId="23">
     <w:abstractNumId w:val="1"/>
+  </w:num>
+  <w:num w:numId="24">
+    <w:abstractNumId w:val="19"/>
+  </w:num>
+  <w:num w:numId="25">
+    <w:abstractNumId w:val="23"/>
   </w:num>
 </w:numbering>
 </file>
@@ -22016,7 +22845,7 @@
 </file>
 
 <file path=customXml/itemProps4.xml><?xml version="1.0" encoding="utf-8"?>
-<ds:datastoreItem xmlns:ds="http://schemas.openxmlformats.org/officeDocument/2006/customXml" ds:itemID="{FF4B9588-22A3-450C-B917-CAB94E41FB38}">
+<ds:datastoreItem xmlns:ds="http://schemas.openxmlformats.org/officeDocument/2006/customXml" ds:itemID="{8CA3F8A2-14BC-4205-B4B9-397976CFEC43}">
   <ds:schemaRefs>
     <ds:schemaRef ds:uri="http://schemas.openxmlformats.org/officeDocument/2006/bibliography"/>
   </ds:schemaRefs>

</xml_diff>

<commit_message>
Added the summary section. Removed 'You' references.
</commit_message>
<xml_diff>
--- a/oracle-to-postgresql-migration-guide.docx
+++ b/oracle-to-postgresql-migration-guide.docx
@@ -16875,7 +16875,10 @@
         <w:t>Notice the data was copied over to the PostgreSQL database</w:t>
       </w:r>
       <w:r>
-        <w:t>.  This included the blob and clob fields.</w:t>
+        <w:t>, including</w:t>
+      </w:r>
+      <w:r>
+        <w:t xml:space="preserve"> the blob and clob fields.</w:t>
       </w:r>
     </w:p>
     <w:p>
@@ -17301,7 +17304,13 @@
         <w:ind w:left="0"/>
       </w:pPr>
       <w:r>
-        <w:t>In this case it is recommended that the validation is enhanced by checking data parity on both sides, source and target</w:t>
+        <w:t>In this case</w:t>
+      </w:r>
+      <w:r>
+        <w:t>,</w:t>
+      </w:r>
+      <w:r>
+        <w:t xml:space="preserve"> it is recommended that the validation is enhanced by checking data parity on both sides, source and target</w:t>
       </w:r>
       <w:r>
         <w:rPr>
@@ -17582,31 +17591,31 @@
         <w:t xml:space="preserve">for data transfer </w:t>
       </w:r>
       <w:r>
-        <w:t xml:space="preserve">is </w:t>
-      </w:r>
-      <w:r>
-        <w:t>Azure Data</w:t>
+        <w:t>is Azure Data</w:t>
       </w:r>
       <w:r>
         <w:t>base</w:t>
       </w:r>
       <w:r>
-        <w:t xml:space="preserve"> Migration Services</w:t>
-      </w:r>
-      <w:r>
-        <w:t xml:space="preserve"> (DMS).  Azure DMS</w:t>
-      </w:r>
-      <w:r>
-        <w:t xml:space="preserve"> can also migrate the changed data as well between environments</w:t>
-      </w:r>
-      <w:r>
-        <w:t xml:space="preserve"> without the complexity of custom solution</w:t>
+        <w:t xml:space="preserve"> Migration Services (DMS).  Azure DMS can also migrate the changed data as well between environments</w:t>
+      </w:r>
+      <w:r>
+        <w:t xml:space="preserve"> without the complexity of custom</w:t>
+      </w:r>
+      <w:r>
+        <w:t xml:space="preserve"> change data tracking</w:t>
+      </w:r>
+      <w:r>
+        <w:t xml:space="preserve"> solution</w:t>
       </w:r>
       <w:r>
         <w:t xml:space="preserve">.  </w:t>
       </w:r>
       <w:r>
-        <w:t>There is no need to set up an extra migration server for the data transfer.  Microsoft automates the VM setup and configuration.  The workflow screen provides an easy step by step migration process.</w:t>
+        <w:t>Also, t</w:t>
+      </w:r>
+      <w:r>
+        <w:t>here is no need to set up an extra migration server for the data transfer.  Microsoft automates the VM setup and configuration.  The workflow screen provides an easy step by step migration process.</w:t>
       </w:r>
     </w:p>
     <w:p>
@@ -17619,21 +17628,16 @@
       <w:pPr>
         <w:pStyle w:val="ListParagraph"/>
         <w:ind w:left="0"/>
-        <w:rPr>
-          <w:b/>
-          <w:bCs/>
-        </w:rPr>
-      </w:pPr>
-      <w:r>
-        <w:rPr>
-          <w:b/>
-          <w:bCs/>
+      </w:pPr>
+      <w:r>
+        <w:rPr>
+          <w:noProof/>
         </w:rPr>
         <w:drawing>
-          <wp:inline distT="0" distB="0" distL="0" distR="0" wp14:anchorId="2DFE6ED1" wp14:editId="1E1955FF">
-            <wp:extent cx="2550373" cy="2275229"/>
-            <wp:effectExtent l="19050" t="19050" r="21590" b="10795"/>
-            <wp:docPr id="34" name="Picture 34"/>
+          <wp:inline distT="0" distB="0" distL="0" distR="0" wp14:anchorId="3FA9A6AD" wp14:editId="4C1B1B5F">
+            <wp:extent cx="4747671" cy="1607959"/>
+            <wp:effectExtent l="0" t="0" r="0" b="0"/>
+            <wp:docPr id="84" name="Picture 84"/>
             <wp:cNvGraphicFramePr>
               <a:graphicFrameLocks xmlns:a="http://schemas.openxmlformats.org/drawingml/2006/main" noChangeAspect="1"/>
             </wp:cNvGraphicFramePr>
@@ -17641,11 +17645,17 @@
               <a:graphicData uri="http://schemas.openxmlformats.org/drawingml/2006/picture">
                 <pic:pic xmlns:pic="http://schemas.openxmlformats.org/drawingml/2006/picture">
                   <pic:nvPicPr>
-                    <pic:cNvPr id="1" name=""/>
+                    <pic:cNvPr id="84" name="dms-map-to-target-databases.png"/>
                     <pic:cNvPicPr/>
                   </pic:nvPicPr>
                   <pic:blipFill>
-                    <a:blip r:embed="rId141"/>
+                    <a:blip r:embed="rId141">
+                      <a:extLst>
+                        <a:ext uri="{28A0092B-C50C-407E-A947-70E740481C1C}">
+                          <a14:useLocalDpi xmlns:a14="http://schemas.microsoft.com/office/drawing/2010/main" val="0"/>
+                        </a:ext>
+                      </a:extLst>
+                    </a:blip>
                     <a:stretch>
                       <a:fillRect/>
                     </a:stretch>
@@ -17653,16 +17663,11 @@
                   <pic:spPr>
                     <a:xfrm>
                       <a:off x="0" y="0"/>
-                      <a:ext cx="2600082" cy="2319575"/>
+                      <a:ext cx="4747671" cy="1607959"/>
                     </a:xfrm>
                     <a:prstGeom prst="rect">
                       <a:avLst/>
                     </a:prstGeom>
-                    <a:ln>
-                      <a:solidFill>
-                        <a:schemeClr val="accent1"/>
-                      </a:solidFill>
-                    </a:ln>
                   </pic:spPr>
                 </pic:pic>
               </a:graphicData>
@@ -17692,6 +17697,16 @@
       </w:pPr>
     </w:p>
     <w:p>
+      <w:pPr>
+        <w:pStyle w:val="ListParagraph"/>
+        <w:ind w:left="0"/>
+        <w:rPr>
+          <w:b/>
+          <w:bCs/>
+        </w:rPr>
+      </w:pPr>
+    </w:p>
+    <w:p>
       <w:r>
         <w:br w:type="page"/>
       </w:r>
@@ -17703,7 +17718,31 @@
       </w:pPr>
       <w:r>
         <w:lastRenderedPageBreak/>
-        <w:t>The workflow is very flexible.  Migration users can migrate tables in a phased approached.  They can choose which tables they need to migrate.</w:t>
+        <w:t xml:space="preserve">The workflow is very flexible.  </w:t>
+      </w:r>
+      <w:r>
+        <w:t>Users</w:t>
+      </w:r>
+      <w:r>
+        <w:t xml:space="preserve"> can migrate tables in a phased approached</w:t>
+      </w:r>
+      <w:r>
+        <w:t xml:space="preserve"> by</w:t>
+      </w:r>
+      <w:r>
+        <w:t xml:space="preserve"> choos</w:t>
+      </w:r>
+      <w:r>
+        <w:t>ing</w:t>
+      </w:r>
+      <w:r>
+        <w:t xml:space="preserve"> </w:t>
+      </w:r>
+      <w:r>
+        <w:t xml:space="preserve">specific </w:t>
+      </w:r>
+      <w:r>
+        <w:t>tables they need to migrate.</w:t>
       </w:r>
     </w:p>
     <w:p>
@@ -17717,10 +17756,19 @@
         <w:pStyle w:val="ListParagraph"/>
         <w:ind w:left="0"/>
       </w:pPr>
+    </w:p>
+    <w:p>
+      <w:pPr>
+        <w:pStyle w:val="ListParagraph"/>
+        <w:ind w:left="0"/>
+      </w:pPr>
       <w:r>
         <w:t xml:space="preserve"> </w:t>
       </w:r>
       <w:r>
+        <w:rPr>
+          <w:noProof/>
+        </w:rPr>
         <w:drawing>
           <wp:inline distT="0" distB="0" distL="0" distR="0" wp14:anchorId="7C489660" wp14:editId="03A047BE">
             <wp:extent cx="4715301" cy="2228181"/>
@@ -17775,13 +17823,37 @@
         <w:ind w:left="0"/>
       </w:pPr>
       <w:r>
-        <w:t xml:space="preserve">Again, the migration first step will be </w:t>
+        <w:t>To save on downtime, t</w:t>
+      </w:r>
+      <w:r>
+        <w:t xml:space="preserve">he first step </w:t>
+      </w:r>
+      <w:r>
+        <w:t xml:space="preserve">in migration </w:t>
+      </w:r>
+      <w:r>
+        <w:t xml:space="preserve">will be </w:t>
       </w:r>
       <w:r>
         <w:t xml:space="preserve">to perform </w:t>
       </w:r>
       <w:r>
-        <w:t>the full load.  The bulk of the data will be transferred.  Once complete, the remaining incremental changes will need to be transferred.  Azure DMS can handle the full load as well as the incremental changes.</w:t>
+        <w:t>a</w:t>
+      </w:r>
+      <w:r>
+        <w:t xml:space="preserve"> full load</w:t>
+      </w:r>
+      <w:r>
+        <w:t xml:space="preserve"> transfer</w:t>
+      </w:r>
+      <w:r>
+        <w:t>.  The bulk of the data will be transferred</w:t>
+      </w:r>
+      <w:r>
+        <w:t xml:space="preserve"> to the target environment</w:t>
+      </w:r>
+      <w:r>
+        <w:t>.  Once complete, the remaining incremental changes will be transferred.  Azure DMS can handle the full load as well as the incremental changes.</w:t>
       </w:r>
     </w:p>
     <w:p>
@@ -17805,13 +17877,15 @@
       </w:pPr>
       <w:r>
         <w:rPr>
+          <w:b/>
+          <w:bCs/>
           <w:noProof/>
         </w:rPr>
         <w:drawing>
-          <wp:inline distT="0" distB="0" distL="0" distR="0" wp14:anchorId="4BF0A360" wp14:editId="52B52952">
-            <wp:extent cx="5105684" cy="2357015"/>
-            <wp:effectExtent l="19050" t="19050" r="19050" b="24765"/>
-            <wp:docPr id="80" name="Picture 80"/>
+          <wp:inline distT="0" distB="0" distL="0" distR="0" wp14:anchorId="7F29FB48" wp14:editId="6C806023">
+            <wp:extent cx="5943600" cy="3206115"/>
+            <wp:effectExtent l="0" t="0" r="0" b="0"/>
+            <wp:docPr id="86" name="Picture 86"/>
             <wp:cNvGraphicFramePr>
               <a:graphicFrameLocks xmlns:a="http://schemas.openxmlformats.org/drawingml/2006/main" noChangeAspect="1"/>
             </wp:cNvGraphicFramePr>
@@ -17819,11 +17893,17 @@
               <a:graphicData uri="http://schemas.openxmlformats.org/drawingml/2006/picture">
                 <pic:pic xmlns:pic="http://schemas.openxmlformats.org/drawingml/2006/picture">
                   <pic:nvPicPr>
-                    <pic:cNvPr id="1" name=""/>
+                    <pic:cNvPr id="86" name="dms-activity-full-load-completed.png"/>
                     <pic:cNvPicPr/>
                   </pic:nvPicPr>
                   <pic:blipFill>
-                    <a:blip r:embed="rId143"/>
+                    <a:blip r:embed="rId143">
+                      <a:extLst>
+                        <a:ext uri="{28A0092B-C50C-407E-A947-70E740481C1C}">
+                          <a14:useLocalDpi xmlns:a14="http://schemas.microsoft.com/office/drawing/2010/main" val="0"/>
+                        </a:ext>
+                      </a:extLst>
+                    </a:blip>
                     <a:stretch>
                       <a:fillRect/>
                     </a:stretch>
@@ -17831,16 +17911,11 @@
                   <pic:spPr>
                     <a:xfrm>
                       <a:off x="0" y="0"/>
-                      <a:ext cx="5129073" cy="2367812"/>
+                      <a:ext cx="5943600" cy="3206115"/>
                     </a:xfrm>
                     <a:prstGeom prst="rect">
                       <a:avLst/>
                     </a:prstGeom>
-                    <a:ln>
-                      <a:solidFill>
-                        <a:schemeClr val="accent1"/>
-                      </a:solidFill>
-                    </a:ln>
                   </pic:spPr>
                 </pic:pic>
               </a:graphicData>
@@ -17868,23 +17943,65 @@
           <w:bCs/>
         </w:rPr>
       </w:pPr>
-    </w:p>
-    <w:p>
-      <w:pPr>
-        <w:pStyle w:val="ListParagraph"/>
-        <w:ind w:left="0"/>
+      <w:r>
         <w:rPr>
           <w:b/>
           <w:bCs/>
-        </w:rPr>
-      </w:pPr>
-      <w:r>
+          <w:noProof/>
+        </w:rPr>
+        <w:lastRenderedPageBreak/>
+        <w:drawing>
+          <wp:inline distT="0" distB="0" distL="0" distR="0" wp14:anchorId="2220BC50" wp14:editId="1DFC57C4">
+            <wp:extent cx="5943600" cy="2954020"/>
+            <wp:effectExtent l="0" t="0" r="0" b="0"/>
+            <wp:docPr id="87" name="Picture 87"/>
+            <wp:cNvGraphicFramePr>
+              <a:graphicFrameLocks xmlns:a="http://schemas.openxmlformats.org/drawingml/2006/main" noChangeAspect="1"/>
+            </wp:cNvGraphicFramePr>
+            <a:graphic xmlns:a="http://schemas.openxmlformats.org/drawingml/2006/main">
+              <a:graphicData uri="http://schemas.openxmlformats.org/drawingml/2006/picture">
+                <pic:pic xmlns:pic="http://schemas.openxmlformats.org/drawingml/2006/picture">
+                  <pic:nvPicPr>
+                    <pic:cNvPr id="87" name="dms-activity-incremental-data-sync.png"/>
+                    <pic:cNvPicPr/>
+                  </pic:nvPicPr>
+                  <pic:blipFill>
+                    <a:blip r:embed="rId144">
+                      <a:extLst>
+                        <a:ext uri="{28A0092B-C50C-407E-A947-70E740481C1C}">
+                          <a14:useLocalDpi xmlns:a14="http://schemas.microsoft.com/office/drawing/2010/main" val="0"/>
+                        </a:ext>
+                      </a:extLst>
+                    </a:blip>
+                    <a:stretch>
+                      <a:fillRect/>
+                    </a:stretch>
+                  </pic:blipFill>
+                  <pic:spPr>
+                    <a:xfrm>
+                      <a:off x="0" y="0"/>
+                      <a:ext cx="5943600" cy="2954020"/>
+                    </a:xfrm>
+                    <a:prstGeom prst="rect">
+                      <a:avLst/>
+                    </a:prstGeom>
+                  </pic:spPr>
+                </pic:pic>
+              </a:graphicData>
+            </a:graphic>
+          </wp:inline>
+        </w:drawing>
+      </w:r>
+    </w:p>
+    <w:p>
+      <w:pPr>
+        <w:pStyle w:val="ListParagraph"/>
+        <w:ind w:left="0"/>
         <w:rPr>
           <w:b/>
           <w:bCs/>
         </w:rPr>
-        <w:t>Additional resources</w:t>
-      </w:r>
+      </w:pPr>
     </w:p>
     <w:p>
       <w:pPr>
@@ -17905,7 +18022,62 @@
           <w:bCs/>
         </w:rPr>
       </w:pPr>
-      <w:hyperlink r:id="rId144" w:history="1">
+      <w:r>
+        <w:rPr>
+          <w:b/>
+          <w:bCs/>
+        </w:rPr>
+        <w:t>Additional resources</w:t>
+      </w:r>
+    </w:p>
+    <w:p>
+      <w:pPr>
+        <w:pStyle w:val="ListParagraph"/>
+        <w:ind w:left="0"/>
+        <w:rPr>
+          <w:b/>
+          <w:bCs/>
+        </w:rPr>
+      </w:pPr>
+    </w:p>
+    <w:p>
+      <w:pPr>
+        <w:pStyle w:val="ListParagraph"/>
+        <w:ind w:left="0"/>
+        <w:rPr>
+          <w:b/>
+          <w:bCs/>
+        </w:rPr>
+      </w:pPr>
+      <w:hyperlink r:id="rId145" w:history="1">
+        <w:r>
+          <w:rPr>
+            <w:rStyle w:val="Hyperlink"/>
+          </w:rPr>
+          <w:t>Tutorial: Migrate Oracle to Azure Database for PostgreSQL online using DMS</w:t>
+        </w:r>
+      </w:hyperlink>
+    </w:p>
+    <w:p>
+      <w:pPr>
+        <w:pStyle w:val="ListParagraph"/>
+        <w:ind w:left="0"/>
+        <w:rPr>
+          <w:b/>
+          <w:bCs/>
+        </w:rPr>
+      </w:pPr>
+    </w:p>
+    <w:p>
+      <w:pPr>
+        <w:pStyle w:val="ListParagraph"/>
+        <w:ind w:left="0"/>
+        <w:rPr>
+          <w:b/>
+          <w:bCs/>
+        </w:rPr>
+      </w:pPr>
+      <w:hyperlink r:id="rId146" w:history="1">
         <w:r>
           <w:rPr>
             <w:rStyle w:val="Hyperlink"/>
@@ -17925,7 +18097,7 @@
         <w:pStyle w:val="ListParagraph"/>
         <w:ind w:left="0"/>
       </w:pPr>
-      <w:hyperlink r:id="rId145" w:history="1">
+      <w:hyperlink r:id="rId147" w:history="1">
         <w:r>
           <w:rPr>
             <w:rStyle w:val="Hyperlink"/>
@@ -17945,7 +18117,7 @@
         <w:pStyle w:val="ListParagraph"/>
         <w:ind w:left="0"/>
       </w:pPr>
-      <w:hyperlink r:id="rId146" w:history="1">
+      <w:hyperlink r:id="rId148" w:history="1">
         <w:r>
           <w:rPr>
             <w:rStyle w:val="Hyperlink"/>
@@ -17973,7 +18145,7 @@
           <w:bCs/>
         </w:rPr>
       </w:pPr>
-      <w:hyperlink r:id="rId147" w:history="1">
+      <w:hyperlink r:id="rId149" w:history="1">
         <w:r>
           <w:rPr>
             <w:rStyle w:val="Hyperlink"/>
@@ -18001,7 +18173,7 @@
           <w:bCs/>
         </w:rPr>
       </w:pPr>
-      <w:hyperlink r:id="rId148" w:history="1">
+      <w:hyperlink r:id="rId150" w:history="1">
         <w:r>
           <w:rPr>
             <w:rStyle w:val="Hyperlink"/>
@@ -18081,7 +18253,7 @@
                     <pic:cNvPicPr/>
                   </pic:nvPicPr>
                   <pic:blipFill>
-                    <a:blip r:embed="rId149"/>
+                    <a:blip r:embed="rId151"/>
                     <a:stretch>
                       <a:fillRect/>
                     </a:stretch>
@@ -18196,7 +18368,7 @@
       <w:r>
         <w:t xml:space="preserve">Many architects are choosing to break apart their monolithic applications into smaller domain </w:t>
       </w:r>
-      <w:hyperlink r:id="rId150" w:history="1">
+      <w:hyperlink r:id="rId152" w:history="1">
         <w:r>
           <w:rPr>
             <w:rStyle w:val="Hyperlink"/>
@@ -18262,10 +18434,10 @@
             <v:path o:extrusionok="f" gradientshapeok="t" o:connecttype="rect"/>
             <o:lock v:ext="edit" aspectratio="t"/>
           </v:shapetype>
-          <v:shape id="_x0000_i1025" type="#_x0000_t75" style="width:403.5pt;height:104.25pt" o:ole="">
-            <v:imagedata r:id="rId151" o:title=""/>
+          <v:shape id="_x0000_i1025" type="#_x0000_t75" style="width:403.7pt;height:104.15pt" o:ole="">
+            <v:imagedata r:id="rId153" o:title=""/>
           </v:shape>
-          <o:OLEObject Type="Embed" ProgID="Visio.Drawing.15" ShapeID="_x0000_i1025" DrawAspect="Content" ObjectID="_1648486589" r:id="rId152"/>
+          <o:OLEObject Type="Embed" ProgID="Visio.Drawing.15" ShapeID="_x0000_i1025" DrawAspect="Content" ObjectID="_1648607446" r:id="rId154"/>
         </w:object>
       </w:r>
     </w:p>
@@ -18365,7 +18537,7 @@
       <w:r>
         <w:t>.</w:t>
       </w:r>
-      <w:hyperlink r:id="rId153" w:history="1">
+      <w:hyperlink r:id="rId155" w:history="1">
         <w:r>
           <w:rPr>
             <w:rStyle w:val="Hyperlink"/>
@@ -18388,6 +18560,28 @@
     </w:p>
     <w:p>
       <w:pPr>
+        <w:rPr>
+          <w:rFonts w:asciiTheme="majorHAnsi" w:eastAsiaTheme="majorEastAsia" w:hAnsiTheme="majorHAnsi" w:cstheme="majorBidi"/>
+          <w:color w:val="2F5496" w:themeColor="accent1" w:themeShade="BF"/>
+          <w:sz w:val="26"/>
+          <w:szCs w:val="26"/>
+        </w:rPr>
+      </w:pPr>
+      <w:r>
+        <w:br w:type="page"/>
+      </w:r>
+    </w:p>
+    <w:p>
+      <w:pPr>
+        <w:pStyle w:val="Heading2"/>
+      </w:pPr>
+      <w:r>
+        <w:lastRenderedPageBreak/>
+        <w:t>Summary</w:t>
+      </w:r>
+    </w:p>
+    <w:p>
+      <w:pPr>
         <w:pStyle w:val="ListParagraph"/>
         <w:ind w:left="0"/>
       </w:pPr>
@@ -18397,6 +18591,246 @@
         <w:pStyle w:val="ListParagraph"/>
         <w:ind w:left="0"/>
       </w:pPr>
+      <w:r>
+        <w:t>This document has covered several topics related to migrating an application from Oracle to Azure Database for PostgreSQL.</w:t>
+      </w:r>
+      <w:r>
+        <w:t xml:space="preserve">  We covered how to begin and assess the project all the way to application cutover.</w:t>
+      </w:r>
+    </w:p>
+    <w:p>
+      <w:pPr>
+        <w:pStyle w:val="ListParagraph"/>
+        <w:ind w:left="0"/>
+      </w:pPr>
+    </w:p>
+    <w:p>
+      <w:pPr>
+        <w:pStyle w:val="ListParagraph"/>
+        <w:ind w:left="0"/>
+      </w:pPr>
+      <w:r>
+        <w:t xml:space="preserve">Migrating from Oracle to </w:t>
+      </w:r>
+      <w:r>
+        <w:t xml:space="preserve">Azure Database for </w:t>
+      </w:r>
+      <w:r>
+        <w:t xml:space="preserve">PostgreSQL is a </w:t>
+      </w:r>
+      <w:r>
+        <w:t>smart</w:t>
+      </w:r>
+      <w:r>
+        <w:t xml:space="preserve"> choice given the functional </w:t>
+      </w:r>
+      <w:r>
+        <w:t xml:space="preserve">and </w:t>
+      </w:r>
+      <w:r>
+        <w:t xml:space="preserve">SQL </w:t>
+      </w:r>
+      <w:r>
+        <w:t>synta</w:t>
+      </w:r>
+      <w:r>
+        <w:t xml:space="preserve">x </w:t>
+      </w:r>
+      <w:r>
+        <w:t xml:space="preserve">similarities.  The total cost of ownership is very attractive </w:t>
+      </w:r>
+      <w:r>
+        <w:t xml:space="preserve">compared to the per module licensing model.  Microsoft provides </w:t>
+      </w:r>
+      <w:r>
+        <w:t xml:space="preserve">many </w:t>
+      </w:r>
+      <w:r>
+        <w:t>enterprise ready features with no extra costs.</w:t>
+      </w:r>
+    </w:p>
+    <w:p>
+      <w:pPr>
+        <w:pStyle w:val="ListParagraph"/>
+        <w:ind w:left="0"/>
+      </w:pPr>
+    </w:p>
+    <w:p>
+      <w:pPr>
+        <w:pStyle w:val="ListParagraph"/>
+        <w:ind w:left="0"/>
+      </w:pPr>
+      <w:r>
+        <w:t>The</w:t>
+      </w:r>
+      <w:r>
+        <w:t xml:space="preserve"> </w:t>
+      </w:r>
+      <w:r>
+        <w:t xml:space="preserve">migration </w:t>
+      </w:r>
+      <w:r>
+        <w:t>project approach</w:t>
+      </w:r>
+      <w:r>
+        <w:t xml:space="preserve"> is very important</w:t>
+      </w:r>
+      <w:r>
+        <w:t xml:space="preserve">.  </w:t>
+      </w:r>
+      <w:r>
+        <w:t>The team will need to a</w:t>
+      </w:r>
+      <w:r>
+        <w:t xml:space="preserve">ssess </w:t>
+      </w:r>
+      <w:r>
+        <w:t xml:space="preserve">the </w:t>
+      </w:r>
+      <w:r>
+        <w:t>application</w:t>
+      </w:r>
+      <w:r>
+        <w:t xml:space="preserve"> and database complexity </w:t>
+      </w:r>
+      <w:r>
+        <w:t xml:space="preserve">to determine the </w:t>
+      </w:r>
+      <w:r>
+        <w:t xml:space="preserve">amount of conversion </w:t>
+      </w:r>
+      <w:r>
+        <w:t>time</w:t>
+      </w:r>
+      <w:r>
+        <w:t>.</w:t>
+      </w:r>
+      <w:r>
+        <w:t xml:space="preserve">  </w:t>
+      </w:r>
+      <w:r>
+        <w:t>C</w:t>
+      </w:r>
+      <w:r>
+        <w:t xml:space="preserve">onversion tools will help make the transition easier, but there always be an element of manual </w:t>
+      </w:r>
+      <w:r>
+        <w:t xml:space="preserve">review and </w:t>
+      </w:r>
+      <w:r>
+        <w:t>updates</w:t>
+      </w:r>
+      <w:r>
+        <w:t xml:space="preserve"> required</w:t>
+      </w:r>
+      <w:r>
+        <w:t>.</w:t>
+      </w:r>
+      <w:r>
+        <w:t xml:space="preserve">  </w:t>
+      </w:r>
+    </w:p>
+    <w:p>
+      <w:pPr>
+        <w:pStyle w:val="ListParagraph"/>
+        <w:ind w:left="0"/>
+      </w:pPr>
+    </w:p>
+    <w:p>
+      <w:pPr>
+        <w:pStyle w:val="ListParagraph"/>
+        <w:ind w:left="0"/>
+      </w:pPr>
+      <w:r>
+        <w:t>Application architecture and design can provide strong indicators as to the level of effort required.  For example, app</w:t>
+      </w:r>
+      <w:r>
+        <w:t xml:space="preserve">lications utilizing ORM frameworks can be great candidates, especially if </w:t>
+      </w:r>
+      <w:r>
+        <w:t>the</w:t>
+      </w:r>
+      <w:r>
+        <w:t xml:space="preserve"> business logic is contained in the application</w:t>
+      </w:r>
+      <w:r>
+        <w:t xml:space="preserve"> instead of database objects</w:t>
+      </w:r>
+      <w:r>
+        <w:t>.</w:t>
+      </w:r>
+    </w:p>
+    <w:p>
+      <w:pPr>
+        <w:pStyle w:val="ListParagraph"/>
+        <w:ind w:left="0"/>
+      </w:pPr>
+    </w:p>
+    <w:p>
+      <w:pPr>
+        <w:pStyle w:val="ListParagraph"/>
+        <w:ind w:left="0"/>
+      </w:pPr>
+      <w:r>
+        <w:t>In the end, s</w:t>
+      </w:r>
+      <w:r>
+        <w:t>everal tools exist in the marketplace</w:t>
+      </w:r>
+      <w:r>
+        <w:t xml:space="preserve"> ranging from </w:t>
+      </w:r>
+      <w:r>
+        <w:t xml:space="preserve">free </w:t>
+      </w:r>
+      <w:r>
+        <w:t>to</w:t>
+      </w:r>
+      <w:r>
+        <w:t xml:space="preserve"> commercial.  </w:t>
+      </w:r>
+      <w:r>
+        <w:t xml:space="preserve">This document covered the steps required if your team plans a database migration using one of the more popular </w:t>
+      </w:r>
+      <w:r>
+        <w:t xml:space="preserve">open source </w:t>
+      </w:r>
+      <w:r>
+        <w:t xml:space="preserve">tool options.  Whichever path you choose, </w:t>
+      </w:r>
+      <w:r>
+        <w:t xml:space="preserve">Microsoft has the tools and </w:t>
+      </w:r>
+      <w:r>
+        <w:t xml:space="preserve">internal </w:t>
+      </w:r>
+      <w:r>
+        <w:t xml:space="preserve">expertise to make your </w:t>
+      </w:r>
+      <w:r>
+        <w:t xml:space="preserve">database </w:t>
+      </w:r>
+      <w:r>
+        <w:t xml:space="preserve">migration </w:t>
+      </w:r>
+      <w:r>
+        <w:t>successful</w:t>
+      </w:r>
+      <w:r>
+        <w:t>.</w:t>
+      </w:r>
+    </w:p>
+    <w:p>
+      <w:pPr>
+        <w:pStyle w:val="ListParagraph"/>
+        <w:ind w:left="0"/>
+      </w:pPr>
+    </w:p>
+    <w:p>
+      <w:pPr>
+        <w:pStyle w:val="ListParagraph"/>
+        <w:ind w:left="0"/>
+      </w:pPr>
     </w:p>
     <w:p>
       <w:pPr>
@@ -18418,7 +18852,7 @@
       <w:r>
         <w:t>For any questions or suggestions about working with Azure Database for PostgreSQL, send an email to the Azure Database for PostgreSQL Team (</w:t>
       </w:r>
-      <w:hyperlink r:id="rId154" w:history="1">
+      <w:hyperlink r:id="rId156" w:history="1">
         <w:r>
           <w:rPr>
             <w:rStyle w:val="Hyperlink"/>
@@ -18446,7 +18880,7 @@
       <w:r>
         <w:t>To contact Azure Support or fix an issue with your account, </w:t>
       </w:r>
-      <w:hyperlink r:id="rId155" w:anchor="blade/Microsoft_Azure_Support/HelpAndSupportBlade" w:history="1">
+      <w:hyperlink r:id="rId157" w:anchor="blade/Microsoft_Azure_Support/HelpAndSupportBlade" w:history="1">
         <w:r>
           <w:rPr>
             <w:rStyle w:val="Hyperlink"/>
@@ -18469,7 +18903,7 @@
       <w:r>
         <w:t>To provide feedback or to request new features, create an entry via </w:t>
       </w:r>
-      <w:hyperlink r:id="rId156" w:history="1">
+      <w:hyperlink r:id="rId158" w:history="1">
         <w:r>
           <w:rPr>
             <w:rStyle w:val="Hyperlink"/>
@@ -18488,7 +18922,7 @@
       </w:pPr>
     </w:p>
     <w:sectPr>
-      <w:footerReference w:type="default" r:id="rId157"/>
+      <w:footerReference w:type="default" r:id="rId159"/>
       <w:pgSz w:w="12240" w:h="15840"/>
       <w:pgMar w:top="1440" w:right="1440" w:bottom="1440" w:left="1440" w:header="720" w:footer="720" w:gutter="0"/>
       <w:cols w:space="720"/>
@@ -21879,7 +22313,6 @@
   <w:style w:type="character" w:default="1" w:styleId="DefaultParagraphFont">
     <w:name w:val="Default Paragraph Font"/>
     <w:uiPriority w:val="1"/>
-    <w:semiHidden/>
     <w:unhideWhenUsed/>
   </w:style>
   <w:style w:type="table" w:default="1" w:styleId="TableNormal">
@@ -22845,7 +23278,7 @@
 </file>
 
 <file path=customXml/itemProps4.xml><?xml version="1.0" encoding="utf-8"?>
-<ds:datastoreItem xmlns:ds="http://schemas.openxmlformats.org/officeDocument/2006/customXml" ds:itemID="{8CA3F8A2-14BC-4205-B4B9-397976CFEC43}">
+<ds:datastoreItem xmlns:ds="http://schemas.openxmlformats.org/officeDocument/2006/customXml" ds:itemID="{5585D62B-9BF1-40C6-89EE-F22E0E1DB504}">
   <ds:schemaRefs>
     <ds:schemaRef ds:uri="http://schemas.openxmlformats.org/officeDocument/2006/bibliography"/>
   </ds:schemaRefs>

</xml_diff>

<commit_message>
Updated the document to include Brian D'Souza comments
</commit_message>
<xml_diff>
--- a/oracle-to-postgresql-migration-guide.docx
+++ b/oracle-to-postgresql-migration-guide.docx
@@ -6586,19 +6586,32 @@
       <w:pPr>
         <w:pStyle w:val="Heading2"/>
       </w:pPr>
-      <w:bookmarkStart w:id="12" w:name="_Toc37177937"/>
-      <w:r>
-        <w:t xml:space="preserve">Azure </w:t>
-      </w:r>
-      <w:r>
-        <w:t>PostgreSQL Introduction</w:t>
-      </w:r>
-      <w:bookmarkEnd w:id="12"/>
+      <w:r>
+        <w:t>Introduction to Azure Database for PostgreSQL</w:t>
+      </w:r>
     </w:p>
     <w:p/>
     <w:p>
       <w:r>
-        <w:t>Azure Database for PostgreSQL is a relational database service based on the open-source Postgres database engine. It's a fully managed database-as-a-service offering that can handle mission-critical workloads with predictable performance, security, high availability, and dynamic scalability. It's available in two deployment options, as a single server and as a Hyperscale (</w:t>
+        <w:t>Azure Database for PostgreSQL is a</w:t>
+      </w:r>
+      <w:r>
+        <w:t xml:space="preserve"> fully-managed</w:t>
+      </w:r>
+      <w:r>
+        <w:t xml:space="preserve"> relational database service based on the open-source Postgres database engine. It's a database-as-a-service offering that can handle mission-critical workloads with predictable performance, security, high availability, and dynamic scalability. It's available in two deployment options, as a </w:t>
+      </w:r>
+      <w:r>
+        <w:t>S</w:t>
+      </w:r>
+      <w:r>
+        <w:t xml:space="preserve">ingle </w:t>
+      </w:r>
+      <w:r>
+        <w:t>S</w:t>
+      </w:r>
+      <w:r>
+        <w:t>erver and as a Hyperscale (</w:t>
       </w:r>
       <w:proofErr w:type="spellStart"/>
       <w:r>
@@ -6611,7 +6624,13 @@
     </w:p>
     <w:p>
       <w:r>
-        <w:t>Single server is best for workloads that can perform well with the compute, memory, and storage of a single node.</w:t>
+        <w:t xml:space="preserve">Single </w:t>
+      </w:r>
+      <w:r>
+        <w:t>S</w:t>
+      </w:r>
+      <w:r>
+        <w:t>erver is best for workloads that can perform well with the compute, memory, and storage of a single node.</w:t>
       </w:r>
       <w:r>
         <w:t xml:space="preserve">  </w:t>
@@ -6721,14 +6740,14 @@
       <w:pPr>
         <w:pStyle w:val="Heading2"/>
       </w:pPr>
-      <w:bookmarkStart w:id="13" w:name="_Toc37177938"/>
+      <w:bookmarkStart w:id="12" w:name="_Toc37177938"/>
       <w:r>
         <w:t>Measure performance</w:t>
       </w:r>
       <w:r>
         <w:t xml:space="preserve"> and plan for optimization tasks</w:t>
       </w:r>
-      <w:bookmarkEnd w:id="13"/>
+      <w:bookmarkEnd w:id="12"/>
     </w:p>
     <w:p/>
     <w:p>
@@ -7336,11 +7355,11 @@
       <w:pPr>
         <w:pStyle w:val="Heading2"/>
       </w:pPr>
-      <w:bookmarkStart w:id="14" w:name="_Toc37177939"/>
+      <w:bookmarkStart w:id="13" w:name="_Toc37177939"/>
       <w:r>
         <w:t>Database migration tool options</w:t>
       </w:r>
-      <w:bookmarkEnd w:id="14"/>
+      <w:bookmarkEnd w:id="13"/>
     </w:p>
     <w:p/>
     <w:p>
@@ -7622,28 +7641,28 @@
       <w:pPr>
         <w:pStyle w:val="Heading2"/>
       </w:pPr>
-      <w:bookmarkStart w:id="15" w:name="_Toc37177940"/>
+      <w:bookmarkStart w:id="14" w:name="_Toc37177940"/>
       <w:r>
         <w:lastRenderedPageBreak/>
         <w:t>Setting up your migration server</w:t>
       </w:r>
+      <w:bookmarkEnd w:id="14"/>
+    </w:p>
+    <w:p/>
+    <w:p>
+      <w:r>
+        <w:t>This next section provides information related to setting up a server for database migration and the choices to consider.</w:t>
+      </w:r>
+    </w:p>
+    <w:p>
+      <w:pPr>
+        <w:pStyle w:val="Heading3"/>
+      </w:pPr>
+      <w:bookmarkStart w:id="15" w:name="_Toc37177941"/>
+      <w:r>
+        <w:t>Choosing your migration server</w:t>
+      </w:r>
       <w:bookmarkEnd w:id="15"/>
-    </w:p>
-    <w:p/>
-    <w:p>
-      <w:r>
-        <w:t>This next section provides information related to setting up a server for database migration and the choices to consider.</w:t>
-      </w:r>
-    </w:p>
-    <w:p>
-      <w:pPr>
-        <w:pStyle w:val="Heading3"/>
-      </w:pPr>
-      <w:bookmarkStart w:id="16" w:name="_Toc37177941"/>
-      <w:r>
-        <w:t>Choosing your migration server</w:t>
-      </w:r>
-      <w:bookmarkEnd w:id="16"/>
     </w:p>
     <w:p/>
     <w:p>
@@ -7827,91 +7846,91 @@
       <w:pPr>
         <w:pStyle w:val="Heading3"/>
       </w:pPr>
-      <w:bookmarkStart w:id="17" w:name="_Toc37177942"/>
+      <w:bookmarkStart w:id="16" w:name="_Toc37177942"/>
       <w:r>
         <w:lastRenderedPageBreak/>
         <w:t>Hardware resources</w:t>
       </w:r>
+      <w:bookmarkEnd w:id="16"/>
+    </w:p>
+    <w:p/>
+    <w:p>
+      <w:r>
+        <w:t xml:space="preserve">Your migration server should be reasonably configured with enough processing power and memory to handle the load.  Memory is the key issue with migrating large amounts of data, especially records containing blobs.  You may have </w:t>
+      </w:r>
+      <w:r>
+        <w:t xml:space="preserve">to </w:t>
+      </w:r>
+      <w:r>
+        <w:t xml:space="preserve">reduce your data limit (rows processed per batch) significantly if you do not provide enough </w:t>
+      </w:r>
+      <w:r>
+        <w:t xml:space="preserve">migration server </w:t>
+      </w:r>
+      <w:r>
+        <w:t>resources.</w:t>
+      </w:r>
+      <w:r>
+        <w:t xml:space="preserve">  Receiving an out of memory error could cause unwanted project delays</w:t>
+      </w:r>
+      <w:r>
+        <w:t xml:space="preserve"> due to data clean up and </w:t>
+      </w:r>
+      <w:r>
+        <w:t>migration</w:t>
+      </w:r>
+      <w:r>
+        <w:t xml:space="preserve"> restarts</w:t>
+      </w:r>
+      <w:r>
+        <w:t>.</w:t>
+      </w:r>
+      <w:r>
+        <w:t xml:space="preserve">  The cost of delays may exceed the cost of </w:t>
+      </w:r>
+      <w:r>
+        <w:t>utilizing</w:t>
+      </w:r>
+      <w:r>
+        <w:t xml:space="preserve"> </w:t>
+      </w:r>
+      <w:r>
+        <w:t xml:space="preserve">the </w:t>
+      </w:r>
+      <w:r>
+        <w:t>proper Azure SKU</w:t>
+      </w:r>
+      <w:r>
+        <w:t xml:space="preserve"> from the beginning of the project</w:t>
+      </w:r>
+      <w:r>
+        <w:t>.</w:t>
+      </w:r>
+    </w:p>
+    <w:p>
+      <w:r>
+        <w:t xml:space="preserve">The migration server needs access to the Oracle and the Azure PostgreSQL instances.  Depending on </w:t>
+      </w:r>
+      <w:r>
+        <w:t>the</w:t>
+      </w:r>
+      <w:r>
+        <w:t xml:space="preserve"> project timelines, you may need to increase your throughput between the source environment and the Azure PostgreSQL network.</w:t>
+      </w:r>
+      <w:r>
+        <w:t xml:space="preserve">  Consider the options below.</w:t>
+      </w:r>
+    </w:p>
+    <w:p/>
+    <w:p>
+      <w:pPr>
+        <w:pStyle w:val="Heading3"/>
+      </w:pPr>
+      <w:bookmarkStart w:id="17" w:name="_Toc37177943"/>
+      <w:r>
+        <w:t>Securing the data during migration</w:t>
+      </w:r>
       <w:bookmarkEnd w:id="17"/>
-    </w:p>
-    <w:p/>
-    <w:p>
-      <w:r>
-        <w:t xml:space="preserve">Your migration server should be reasonably configured with enough processing power and memory to handle the load.  Memory is the key issue with migrating large amounts of data, especially records containing blobs.  You may have </w:t>
-      </w:r>
-      <w:r>
-        <w:t xml:space="preserve">to </w:t>
-      </w:r>
-      <w:r>
-        <w:t xml:space="preserve">reduce your data limit (rows processed per batch) significantly if you do not provide enough </w:t>
-      </w:r>
-      <w:r>
-        <w:t xml:space="preserve">migration server </w:t>
-      </w:r>
-      <w:r>
-        <w:t>resources.</w:t>
-      </w:r>
-      <w:r>
-        <w:t xml:space="preserve">  Receiving an out of memory error could cause unwanted project delays</w:t>
-      </w:r>
-      <w:r>
-        <w:t xml:space="preserve"> due to data clean up and </w:t>
-      </w:r>
-      <w:r>
-        <w:t>migration</w:t>
-      </w:r>
-      <w:r>
-        <w:t xml:space="preserve"> restarts</w:t>
-      </w:r>
-      <w:r>
-        <w:t>.</w:t>
-      </w:r>
-      <w:r>
-        <w:t xml:space="preserve">  The cost of delays may exceed the cost of </w:t>
-      </w:r>
-      <w:r>
-        <w:t>utilizing</w:t>
-      </w:r>
-      <w:r>
-        <w:t xml:space="preserve"> </w:t>
-      </w:r>
-      <w:r>
-        <w:t xml:space="preserve">the </w:t>
-      </w:r>
-      <w:r>
-        <w:t>proper Azure SKU</w:t>
-      </w:r>
-      <w:r>
-        <w:t xml:space="preserve"> from the beginning of the project</w:t>
-      </w:r>
-      <w:r>
-        <w:t>.</w:t>
-      </w:r>
-    </w:p>
-    <w:p>
-      <w:r>
-        <w:t xml:space="preserve">The migration server needs access to the Oracle and the Azure PostgreSQL instances.  Depending on </w:t>
-      </w:r>
-      <w:r>
-        <w:t>the</w:t>
-      </w:r>
-      <w:r>
-        <w:t xml:space="preserve"> project timelines, you may need to increase your throughput between the source environment and the Azure PostgreSQL network.</w:t>
-      </w:r>
-      <w:r>
-        <w:t xml:space="preserve">  Consider the options below.</w:t>
-      </w:r>
-    </w:p>
-    <w:p/>
-    <w:p>
-      <w:pPr>
-        <w:pStyle w:val="Heading3"/>
-      </w:pPr>
-      <w:bookmarkStart w:id="18" w:name="_Toc37177943"/>
-      <w:r>
-        <w:t>Securing the data during migration</w:t>
-      </w:r>
-      <w:bookmarkEnd w:id="18"/>
     </w:p>
     <w:p/>
     <w:p>
@@ -8067,7 +8086,7 @@
       <w:pPr>
         <w:pStyle w:val="Heading3"/>
       </w:pPr>
-      <w:bookmarkStart w:id="19" w:name="_Toc37177944"/>
+      <w:bookmarkStart w:id="18" w:name="_Toc37177944"/>
       <w:r>
         <w:lastRenderedPageBreak/>
         <w:t xml:space="preserve">Getting started: </w:t>
@@ -8084,22 +8103,22 @@
       <w:r>
         <w:t xml:space="preserve"> client library</w:t>
       </w:r>
+      <w:bookmarkEnd w:id="18"/>
+    </w:p>
+    <w:p>
+      <w:r>
+        <w:t>If you are running the Oracle XE database locally, then you can skip the install of the database client.</w:t>
+      </w:r>
+    </w:p>
+    <w:p>
+      <w:pPr>
+        <w:pStyle w:val="Heading3"/>
+      </w:pPr>
+      <w:bookmarkStart w:id="19" w:name="_Toc37177945"/>
+      <w:r>
+        <w:t>Set up the environment variables</w:t>
+      </w:r>
       <w:bookmarkEnd w:id="19"/>
-    </w:p>
-    <w:p>
-      <w:r>
-        <w:t>If you are running the Oracle XE database locally, then you can skip the install of the database client.</w:t>
-      </w:r>
-    </w:p>
-    <w:p>
-      <w:pPr>
-        <w:pStyle w:val="Heading3"/>
-      </w:pPr>
-      <w:bookmarkStart w:id="20" w:name="_Toc37177945"/>
-      <w:r>
-        <w:t>Set up the environment variables</w:t>
-      </w:r>
-      <w:bookmarkEnd w:id="20"/>
     </w:p>
     <w:p>
       <w:pPr>
@@ -8185,7 +8204,7 @@
       <w:pPr>
         <w:pStyle w:val="Heading3"/>
       </w:pPr>
-      <w:bookmarkStart w:id="21" w:name="_Toc37177946"/>
+      <w:bookmarkStart w:id="20" w:name="_Toc37177946"/>
       <w:r>
         <w:t xml:space="preserve">Set up </w:t>
       </w:r>
@@ -8203,7 +8222,7 @@
       <w:r>
         <w:t xml:space="preserve"> database client</w:t>
       </w:r>
-      <w:bookmarkEnd w:id="21"/>
+      <w:bookmarkEnd w:id="20"/>
     </w:p>
     <w:p/>
     <w:p>
@@ -8407,14 +8426,14 @@
       <w:pPr>
         <w:pStyle w:val="Heading3"/>
       </w:pPr>
-      <w:bookmarkStart w:id="22" w:name="_Toc37177947"/>
+      <w:bookmarkStart w:id="21" w:name="_Toc37177947"/>
       <w:r>
         <w:t>Download and install the ora2pg</w:t>
       </w:r>
       <w:r>
         <w:t xml:space="preserve"> utility</w:t>
       </w:r>
-      <w:bookmarkEnd w:id="22"/>
+      <w:bookmarkEnd w:id="21"/>
     </w:p>
     <w:p>
       <w:pPr>
@@ -8637,9 +8656,9 @@
       <w:pPr>
         <w:pStyle w:val="Heading2"/>
       </w:pPr>
-      <w:bookmarkStart w:id="23" w:name="_Discovering_and_assessing"/>
-      <w:bookmarkStart w:id="24" w:name="_Toc37177948"/>
-      <w:bookmarkEnd w:id="23"/>
+      <w:bookmarkStart w:id="22" w:name="_Discovering_and_assessing"/>
+      <w:bookmarkStart w:id="23" w:name="_Toc37177948"/>
+      <w:bookmarkEnd w:id="22"/>
       <w:r>
         <w:lastRenderedPageBreak/>
         <w:t xml:space="preserve">Discovering and </w:t>
@@ -8656,7 +8675,7 @@
       <w:r>
         <w:t>ora2pg</w:t>
       </w:r>
-      <w:bookmarkEnd w:id="24"/>
+      <w:bookmarkEnd w:id="23"/>
     </w:p>
     <w:p>
       <w:pPr>
@@ -8720,11 +8739,11 @@
       <w:pPr>
         <w:pStyle w:val="Heading3"/>
       </w:pPr>
-      <w:bookmarkStart w:id="25" w:name="_Toc37177949"/>
+      <w:bookmarkStart w:id="24" w:name="_Toc37177949"/>
       <w:r>
         <w:t>Prepping your database for export</w:t>
       </w:r>
-      <w:bookmarkEnd w:id="25"/>
+      <w:bookmarkEnd w:id="24"/>
     </w:p>
     <w:p/>
     <w:p>
@@ -8816,9 +8835,9 @@
       <w:pPr>
         <w:pStyle w:val="Heading3"/>
       </w:pPr>
-      <w:bookmarkStart w:id="26" w:name="_Checking_for_invalid"/>
-      <w:bookmarkStart w:id="27" w:name="_Toc37177950"/>
-      <w:bookmarkEnd w:id="26"/>
+      <w:bookmarkStart w:id="25" w:name="_Checking_for_invalid"/>
+      <w:bookmarkStart w:id="26" w:name="_Toc37177950"/>
+      <w:bookmarkEnd w:id="25"/>
       <w:r>
         <w:lastRenderedPageBreak/>
         <w:t xml:space="preserve">Checking for invalid </w:t>
@@ -8829,7 +8848,7 @@
       <w:r>
         <w:t>objects</w:t>
       </w:r>
-      <w:bookmarkEnd w:id="27"/>
+      <w:bookmarkEnd w:id="26"/>
     </w:p>
     <w:p>
       <w:pPr>
@@ -9213,7 +9232,7 @@
       <w:pPr>
         <w:pStyle w:val="Heading3"/>
       </w:pPr>
-      <w:bookmarkStart w:id="28" w:name="_Toc37177951"/>
+      <w:bookmarkStart w:id="27" w:name="_Toc37177951"/>
       <w:r>
         <w:lastRenderedPageBreak/>
         <w:t>Before migration d</w:t>
@@ -9227,7 +9246,7 @@
       <w:r>
         <w:t xml:space="preserve"> and column refactoring</w:t>
       </w:r>
-      <w:bookmarkEnd w:id="28"/>
+      <w:bookmarkEnd w:id="27"/>
     </w:p>
     <w:p/>
     <w:p>
@@ -9352,12 +9371,12 @@
       <w:pPr>
         <w:pStyle w:val="Heading3"/>
       </w:pPr>
-      <w:bookmarkStart w:id="29" w:name="_Toc37177952"/>
+      <w:bookmarkStart w:id="28" w:name="_Toc37177952"/>
       <w:r>
         <w:lastRenderedPageBreak/>
         <w:t>Create your ora2pg conf structure</w:t>
       </w:r>
-      <w:bookmarkEnd w:id="29"/>
+      <w:bookmarkEnd w:id="28"/>
     </w:p>
     <w:p/>
     <w:p>
@@ -9707,7 +9726,7 @@
       <w:pPr>
         <w:pStyle w:val="Heading3"/>
       </w:pPr>
-      <w:bookmarkStart w:id="30" w:name="_Toc37177953"/>
+      <w:bookmarkStart w:id="29" w:name="_Toc37177953"/>
       <w:r>
         <w:lastRenderedPageBreak/>
         <w:t>Add your Oracle and PostgreSQL DSN configuration</w:t>
@@ -9715,7 +9734,7 @@
       <w:r>
         <w:t xml:space="preserve"> to the conf file</w:t>
       </w:r>
-      <w:bookmarkEnd w:id="30"/>
+      <w:bookmarkEnd w:id="29"/>
     </w:p>
     <w:p/>
     <w:p>
@@ -10056,12 +10075,12 @@
       <w:pPr>
         <w:pStyle w:val="Heading3"/>
       </w:pPr>
-      <w:bookmarkStart w:id="31" w:name="_Toc37177954"/>
+      <w:bookmarkStart w:id="30" w:name="_Toc37177954"/>
       <w:r>
         <w:lastRenderedPageBreak/>
         <w:t>Testing your database connections and permissions</w:t>
       </w:r>
-      <w:bookmarkEnd w:id="31"/>
+      <w:bookmarkEnd w:id="30"/>
     </w:p>
     <w:p>
       <w:pPr>
@@ -10643,11 +10662,11 @@
       <w:pPr>
         <w:pStyle w:val="Heading3"/>
       </w:pPr>
-      <w:bookmarkStart w:id="32" w:name="_Toc37177955"/>
+      <w:bookmarkStart w:id="31" w:name="_Toc37177955"/>
       <w:r>
         <w:t>Separating the constraints and indexes into files</w:t>
       </w:r>
-      <w:bookmarkEnd w:id="32"/>
+      <w:bookmarkEnd w:id="31"/>
     </w:p>
     <w:p>
       <w:pPr>
@@ -11256,12 +11275,12 @@
       <w:pPr>
         <w:pStyle w:val="Heading3"/>
       </w:pPr>
-      <w:bookmarkStart w:id="33" w:name="_Toc37177956"/>
+      <w:bookmarkStart w:id="32" w:name="_Toc37177956"/>
       <w:r>
         <w:lastRenderedPageBreak/>
         <w:t>Exporting each of the tables as a separate files</w:t>
       </w:r>
-      <w:bookmarkEnd w:id="33"/>
+      <w:bookmarkEnd w:id="32"/>
     </w:p>
     <w:p/>
     <w:p>
@@ -11403,11 +11422,11 @@
       <w:pPr>
         <w:pStyle w:val="Heading3"/>
       </w:pPr>
-      <w:bookmarkStart w:id="34" w:name="_Toc37177957"/>
+      <w:bookmarkStart w:id="33" w:name="_Toc37177957"/>
       <w:r>
         <w:t>Evaluate the data type conversions</w:t>
       </w:r>
-      <w:bookmarkEnd w:id="34"/>
+      <w:bookmarkEnd w:id="33"/>
     </w:p>
     <w:p/>
     <w:p>
@@ -11533,11 +11552,11 @@
       <w:pPr>
         <w:pStyle w:val="Heading3"/>
       </w:pPr>
-      <w:bookmarkStart w:id="35" w:name="_Toc37177958"/>
+      <w:bookmarkStart w:id="34" w:name="_Toc37177958"/>
       <w:r>
         <w:t>Layering on the sequences and triggers</w:t>
       </w:r>
-      <w:bookmarkEnd w:id="35"/>
+      <w:bookmarkEnd w:id="34"/>
     </w:p>
     <w:p/>
     <w:p>
@@ -11742,7 +11761,7 @@
       <w:pPr>
         <w:pStyle w:val="Heading3"/>
       </w:pPr>
-      <w:bookmarkStart w:id="36" w:name="_Toc37177959"/>
+      <w:bookmarkStart w:id="35" w:name="_Toc37177959"/>
       <w:r>
         <w:t>Convert</w:t>
       </w:r>
@@ -11752,7 +11771,7 @@
       <w:r>
         <w:t xml:space="preserve"> the procedures</w:t>
       </w:r>
-      <w:bookmarkEnd w:id="36"/>
+      <w:bookmarkEnd w:id="35"/>
     </w:p>
     <w:p/>
     <w:p>
@@ -12575,7 +12594,7 @@
       <w:pPr>
         <w:pStyle w:val="Heading3"/>
       </w:pPr>
-      <w:bookmarkStart w:id="37" w:name="_Toc37177960"/>
+      <w:bookmarkStart w:id="36" w:name="_Toc37177960"/>
       <w:r>
         <w:lastRenderedPageBreak/>
         <w:t>Other d</w:t>
@@ -12592,7 +12611,7 @@
       <w:r>
         <w:t>s to consider</w:t>
       </w:r>
-      <w:bookmarkEnd w:id="37"/>
+      <w:bookmarkEnd w:id="36"/>
     </w:p>
     <w:p/>
     <w:p>
@@ -13378,7 +13397,7 @@
       <w:pPr>
         <w:pStyle w:val="Heading3"/>
       </w:pPr>
-      <w:bookmarkStart w:id="38" w:name="_Toc37177961"/>
+      <w:bookmarkStart w:id="37" w:name="_Toc37177961"/>
       <w:r>
         <w:lastRenderedPageBreak/>
         <w:t>Object conversion</w:t>
@@ -13398,7 +13417,7 @@
       <w:r>
         <w:t>errors</w:t>
       </w:r>
-      <w:bookmarkEnd w:id="38"/>
+      <w:bookmarkEnd w:id="37"/>
     </w:p>
     <w:p/>
     <w:p>
@@ -13939,14 +13958,14 @@
       <w:pPr>
         <w:pStyle w:val="Heading3"/>
       </w:pPr>
-      <w:bookmarkStart w:id="39" w:name="_Toc37177962"/>
+      <w:bookmarkStart w:id="38" w:name="_Toc37177962"/>
       <w:r>
         <w:t>O</w:t>
       </w:r>
       <w:r>
         <w:t>bjects that cannot be converted automatically</w:t>
       </w:r>
-      <w:bookmarkEnd w:id="39"/>
+      <w:bookmarkEnd w:id="38"/>
     </w:p>
     <w:p/>
     <w:p>
@@ -14150,12 +14169,12 @@
       <w:pPr>
         <w:pStyle w:val="Heading3"/>
       </w:pPr>
-      <w:bookmarkStart w:id="40" w:name="_Toc37177963"/>
+      <w:bookmarkStart w:id="39" w:name="_Toc37177963"/>
       <w:r>
         <w:lastRenderedPageBreak/>
         <w:t>Other useful ora2pg configurations</w:t>
       </w:r>
-      <w:bookmarkEnd w:id="40"/>
+      <w:bookmarkEnd w:id="39"/>
     </w:p>
     <w:p/>
     <w:p>
@@ -15079,7 +15098,7 @@
       <w:pPr>
         <w:pStyle w:val="Heading3"/>
       </w:pPr>
-      <w:bookmarkStart w:id="41" w:name="_Toc37177964"/>
+      <w:bookmarkStart w:id="40" w:name="_Toc37177964"/>
       <w:r>
         <w:lastRenderedPageBreak/>
         <w:t>PostgreSQL</w:t>
@@ -15090,7 +15109,7 @@
       <w:r>
         <w:t xml:space="preserve"> and features</w:t>
       </w:r>
-      <w:bookmarkEnd w:id="41"/>
+      <w:bookmarkEnd w:id="40"/>
     </w:p>
     <w:p/>
     <w:p>
@@ -15746,11 +15765,11 @@
       <w:pPr>
         <w:pStyle w:val="Heading3"/>
       </w:pPr>
-      <w:bookmarkStart w:id="42" w:name="_Toc37177965"/>
+      <w:bookmarkStart w:id="41" w:name="_Toc37177965"/>
       <w:r>
         <w:t>Assessing database complexity and time to import</w:t>
       </w:r>
-      <w:bookmarkEnd w:id="42"/>
+      <w:bookmarkEnd w:id="41"/>
     </w:p>
     <w:p/>
     <w:p>
@@ -16002,12 +16021,12 @@
       <w:pPr>
         <w:pStyle w:val="Heading3"/>
       </w:pPr>
-      <w:bookmarkStart w:id="43" w:name="_Toc37177966"/>
+      <w:bookmarkStart w:id="42" w:name="_Toc37177966"/>
       <w:r>
         <w:lastRenderedPageBreak/>
         <w:t>Comparing the Oracle and PostgreSQL instance schema</w:t>
       </w:r>
-      <w:bookmarkEnd w:id="43"/>
+      <w:bookmarkEnd w:id="42"/>
     </w:p>
     <w:p/>
     <w:p>
@@ -16130,12 +16149,12 @@
       <w:pPr>
         <w:pStyle w:val="Heading2"/>
       </w:pPr>
-      <w:bookmarkStart w:id="44" w:name="_Toc37177967"/>
+      <w:bookmarkStart w:id="43" w:name="_Toc37177967"/>
       <w:r>
         <w:lastRenderedPageBreak/>
         <w:t>Migration</w:t>
       </w:r>
-      <w:bookmarkEnd w:id="44"/>
+      <w:bookmarkEnd w:id="43"/>
     </w:p>
     <w:p/>
     <w:p>
@@ -16196,7 +16215,7 @@
       <w:pPr>
         <w:pStyle w:val="Heading3"/>
       </w:pPr>
-      <w:bookmarkStart w:id="45" w:name="_Toc37177968"/>
+      <w:bookmarkStart w:id="44" w:name="_Toc37177968"/>
       <w:r>
         <w:t>Filter</w:t>
       </w:r>
@@ -16206,7 +16225,7 @@
       <w:r>
         <w:t xml:space="preserve"> your source data</w:t>
       </w:r>
-      <w:bookmarkEnd w:id="45"/>
+      <w:bookmarkEnd w:id="44"/>
     </w:p>
     <w:p/>
     <w:p>
@@ -16336,7 +16355,7 @@
       <w:pPr>
         <w:pStyle w:val="Heading3"/>
       </w:pPr>
-      <w:bookmarkStart w:id="46" w:name="_Toc37177969"/>
+      <w:bookmarkStart w:id="45" w:name="_Toc37177969"/>
       <w:r>
         <w:lastRenderedPageBreak/>
         <w:t>Sample application</w:t>
@@ -16347,7 +16366,7 @@
       <w:r>
         <w:t xml:space="preserve"> for the PostgreSQL database</w:t>
       </w:r>
-      <w:bookmarkEnd w:id="46"/>
+      <w:bookmarkEnd w:id="45"/>
     </w:p>
     <w:p/>
     <w:p>
@@ -16741,8 +16760,8 @@
       <w:pPr>
         <w:pStyle w:val="Heading4"/>
       </w:pPr>
-      <w:bookmarkStart w:id="47" w:name="_Table_name_case"/>
-      <w:bookmarkEnd w:id="47"/>
+      <w:bookmarkStart w:id="46" w:name="_Table_name_case"/>
+      <w:bookmarkEnd w:id="46"/>
       <w:r>
         <w:lastRenderedPageBreak/>
         <w:t>Table name case matters</w:t>
@@ -16994,11 +17013,11 @@
       <w:pPr>
         <w:pStyle w:val="Heading3"/>
       </w:pPr>
-      <w:bookmarkStart w:id="48" w:name="_Toc37177970"/>
+      <w:bookmarkStart w:id="47" w:name="_Toc37177970"/>
       <w:r>
         <w:t>Copying the data over to Azure PostgreSQL</w:t>
       </w:r>
-      <w:bookmarkEnd w:id="48"/>
+      <w:bookmarkEnd w:id="47"/>
     </w:p>
     <w:p>
       <w:pPr>
@@ -17690,14 +17709,14 @@
       <w:pPr>
         <w:pStyle w:val="Heading3"/>
       </w:pPr>
-      <w:bookmarkStart w:id="49" w:name="_Data_synchronization"/>
-      <w:bookmarkStart w:id="50" w:name="_Toc37177971"/>
-      <w:bookmarkEnd w:id="49"/>
+      <w:bookmarkStart w:id="48" w:name="_Data_synchronization"/>
+      <w:bookmarkStart w:id="49" w:name="_Toc37177971"/>
+      <w:bookmarkEnd w:id="48"/>
       <w:r>
         <w:lastRenderedPageBreak/>
         <w:t>Data synchronization</w:t>
       </w:r>
-      <w:bookmarkEnd w:id="50"/>
+      <w:bookmarkEnd w:id="49"/>
     </w:p>
     <w:p>
       <w:pPr>
@@ -18787,12 +18806,12 @@
       <w:pPr>
         <w:pStyle w:val="Heading2"/>
       </w:pPr>
-      <w:bookmarkStart w:id="51" w:name="_Toc37177972"/>
+      <w:bookmarkStart w:id="50" w:name="_Toc37177972"/>
       <w:r>
         <w:lastRenderedPageBreak/>
         <w:t>Post-migration</w:t>
       </w:r>
-      <w:bookmarkEnd w:id="51"/>
+      <w:bookmarkEnd w:id="50"/>
     </w:p>
     <w:p>
       <w:pPr>
@@ -18864,11 +18883,11 @@
       <w:pPr>
         <w:pStyle w:val="Heading3"/>
       </w:pPr>
-      <w:bookmarkStart w:id="52" w:name="_Toc37177973"/>
+      <w:bookmarkStart w:id="51" w:name="_Toc37177973"/>
       <w:r>
         <w:t>Should you convert Stored Procedure and Functions to application code?</w:t>
       </w:r>
-      <w:bookmarkEnd w:id="52"/>
+      <w:bookmarkEnd w:id="51"/>
     </w:p>
     <w:p/>
     <w:p>
@@ -18930,12 +18949,12 @@
       <w:pPr>
         <w:pStyle w:val="Heading3"/>
       </w:pPr>
-      <w:bookmarkStart w:id="53" w:name="_Toc37177974"/>
+      <w:bookmarkStart w:id="52" w:name="_Toc37177974"/>
       <w:r>
         <w:lastRenderedPageBreak/>
         <w:t>Architecture strategies</w:t>
       </w:r>
-      <w:bookmarkEnd w:id="53"/>
+      <w:bookmarkEnd w:id="52"/>
     </w:p>
     <w:p/>
     <w:p>
@@ -19012,10 +19031,10 @@
             <v:path o:extrusionok="f" gradientshapeok="t" o:connecttype="rect"/>
             <o:lock v:ext="edit" aspectratio="t"/>
           </v:shapetype>
-          <v:shape id="_x0000_i1025" type="#_x0000_t75" style="width:403.7pt;height:104.15pt" o:ole="">
+          <v:shape id="_x0000_i1025" type="#_x0000_t75" style="width:403.7pt;height:104.05pt" o:ole="">
             <v:imagedata r:id="rId153" o:title=""/>
           </v:shape>
-          <o:OLEObject Type="Embed" ProgID="Visio.Drawing.15" ShapeID="_x0000_i1025" DrawAspect="Content" ObjectID="_1648875945" r:id="rId154"/>
+          <o:OLEObject Type="Embed" ProgID="Visio.Drawing.15" ShapeID="_x0000_i1025" DrawAspect="Content" ObjectID="_1649217596" r:id="rId154"/>
         </w:object>
       </w:r>
     </w:p>
@@ -19417,11 +19436,11 @@
       <w:pPr>
         <w:pStyle w:val="Heading2"/>
       </w:pPr>
-      <w:bookmarkStart w:id="54" w:name="_Toc37177975"/>
+      <w:bookmarkStart w:id="53" w:name="_Toc37177975"/>
       <w:r>
         <w:t>Have questions?</w:t>
       </w:r>
-      <w:bookmarkEnd w:id="54"/>
+      <w:bookmarkEnd w:id="53"/>
     </w:p>
     <w:p>
       <w:pPr>
@@ -23860,7 +23879,7 @@
 </file>
 
 <file path=customXml/itemProps4.xml><?xml version="1.0" encoding="utf-8"?>
-<ds:datastoreItem xmlns:ds="http://schemas.openxmlformats.org/officeDocument/2006/customXml" ds:itemID="{A09996D0-5015-4FE8-98FB-60730C3E48CA}">
+<ds:datastoreItem xmlns:ds="http://schemas.openxmlformats.org/officeDocument/2006/customXml" ds:itemID="{0703B0FC-35E4-4C63-B6C4-9DFB7F3CA87B}">
   <ds:schemaRefs>
     <ds:schemaRef ds:uri="http://schemas.openxmlformats.org/officeDocument/2006/bibliography"/>
   </ds:schemaRefs>

</xml_diff>